<commit_message>
Atualização Projeto Com Empresa
</commit_message>
<xml_diff>
--- a/documentos/Projeto de Extensão - COM Empresa - Projeto12.docx
+++ b/documentos/Projeto de Extensão - COM Empresa - Projeto12.docx
@@ -4,7 +4,7 @@
   <w:body>
     <w:p>
       <w:pPr>
-        <w:spacing w:after="0" w:line="240" w:lineRule="auto"/>
+        <w:spacing w:after="0" w:before="0" w:line="240" w:lineRule="auto"/>
         <w:jc w:val="center"/>
         <w:rPr>
           <w:rFonts w:ascii="Arial" w:cs="Arial" w:eastAsia="Arial" w:hAnsi="Arial"/>
@@ -26,7 +26,7 @@
     </w:p>
     <w:p>
       <w:pPr>
-        <w:spacing w:after="0" w:line="240" w:lineRule="auto"/>
+        <w:spacing w:after="0" w:before="0" w:line="240" w:lineRule="auto"/>
         <w:jc w:val="center"/>
         <w:rPr>
           <w:rFonts w:ascii="Arial" w:cs="Arial" w:eastAsia="Arial" w:hAnsi="Arial"/>
@@ -43,23 +43,23 @@
     </w:p>
     <w:p>
       <w:pPr>
-        <w:spacing w:after="0" w:line="240" w:lineRule="auto"/>
-        <w:rPr>
-          <w:rFonts w:ascii="Arial" w:cs="Arial" w:eastAsia="Arial" w:hAnsi="Arial"/>
-          <w:b w:val="1"/>
-          <w:sz w:val="20"/>
-          <w:szCs w:val="20"/>
-        </w:rPr>
-      </w:pPr>
-      <w:r>
-        <w:rPr>
-          <w:rtl w:val="0"/>
-        </w:rPr>
-      </w:r>
-    </w:p>
-    <w:p>
-      <w:pPr>
-        <w:spacing w:after="0" w:line="240" w:lineRule="auto"/>
+        <w:spacing w:after="0" w:before="0" w:line="240" w:lineRule="auto"/>
+        <w:rPr>
+          <w:rFonts w:ascii="Arial" w:cs="Arial" w:eastAsia="Arial" w:hAnsi="Arial"/>
+          <w:b w:val="1"/>
+          <w:sz w:val="20"/>
+          <w:szCs w:val="20"/>
+        </w:rPr>
+      </w:pPr>
+      <w:r>
+        <w:rPr>
+          <w:rtl w:val="0"/>
+        </w:rPr>
+      </w:r>
+    </w:p>
+    <w:p>
+      <w:pPr>
+        <w:spacing w:after="0" w:before="0" w:line="240" w:lineRule="auto"/>
         <w:rPr>
           <w:rFonts w:ascii="Arial" w:cs="Arial" w:eastAsia="Arial" w:hAnsi="Arial"/>
           <w:b w:val="1"/>
@@ -80,23 +80,23 @@
     </w:p>
     <w:p>
       <w:pPr>
-        <w:spacing w:after="0" w:line="240" w:lineRule="auto"/>
-        <w:rPr>
-          <w:rFonts w:ascii="Arial" w:cs="Arial" w:eastAsia="Arial" w:hAnsi="Arial"/>
-          <w:b w:val="1"/>
-          <w:sz w:val="20"/>
-          <w:szCs w:val="20"/>
-        </w:rPr>
-      </w:pPr>
-      <w:r>
-        <w:rPr>
-          <w:rtl w:val="0"/>
-        </w:rPr>
-      </w:r>
-    </w:p>
-    <w:p>
-      <w:pPr>
-        <w:spacing w:after="0" w:line="240" w:lineRule="auto"/>
+        <w:spacing w:after="0" w:before="0" w:line="240" w:lineRule="auto"/>
+        <w:rPr>
+          <w:rFonts w:ascii="Arial" w:cs="Arial" w:eastAsia="Arial" w:hAnsi="Arial"/>
+          <w:b w:val="1"/>
+          <w:sz w:val="20"/>
+          <w:szCs w:val="20"/>
+        </w:rPr>
+      </w:pPr>
+      <w:r>
+        <w:rPr>
+          <w:rtl w:val="0"/>
+        </w:rPr>
+      </w:r>
+    </w:p>
+    <w:p>
+      <w:pPr>
+        <w:spacing w:after="0" w:before="0" w:line="240" w:lineRule="auto"/>
         <w:rPr>
           <w:rFonts w:ascii="Arial" w:cs="Arial" w:eastAsia="Arial" w:hAnsi="Arial"/>
           <w:b w:val="1"/>
@@ -117,7 +117,7 @@
     </w:p>
     <w:p>
       <w:pPr>
-        <w:spacing w:after="0" w:line="240" w:lineRule="auto"/>
+        <w:spacing w:after="0" w:before="0" w:line="240" w:lineRule="auto"/>
         <w:rPr>
           <w:rFonts w:ascii="Arial" w:cs="Arial" w:eastAsia="Arial" w:hAnsi="Arial"/>
           <w:b w:val="1"/>
@@ -136,15 +136,7 @@
         <w:tblStyle w:val="Table1"/>
         <w:tblW w:w="9356.0" w:type="dxa"/>
         <w:jc w:val="left"/>
-        <w:tblInd w:w="-5.0" w:type="dxa"/>
-        <w:tblBorders>
-          <w:top w:color="000000" w:space="0" w:sz="4" w:val="single"/>
-          <w:left w:color="000000" w:space="0" w:sz="4" w:val="single"/>
-          <w:bottom w:color="000000" w:space="0" w:sz="4" w:val="single"/>
-          <w:right w:color="000000" w:space="0" w:sz="4" w:val="single"/>
-          <w:insideH w:color="000000" w:space="0" w:sz="4" w:val="single"/>
-          <w:insideV w:color="000000" w:space="0" w:sz="4" w:val="single"/>
-        </w:tblBorders>
+        <w:tblInd w:w="-113.0" w:type="dxa"/>
         <w:tblLayout w:type="fixed"/>
         <w:tblLook w:val="0400"/>
       </w:tblPr>
@@ -162,9 +154,17 @@
           <w:tblHeader w:val="0"/>
         </w:trPr>
         <w:tc>
-          <w:tcPr/>
-          <w:p>
-            <w:pPr>
+          <w:tcPr>
+            <w:tcBorders>
+              <w:top w:color="000000" w:space="0" w:sz="4" w:val="single"/>
+              <w:left w:color="000000" w:space="0" w:sz="4" w:val="single"/>
+              <w:bottom w:color="000000" w:space="0" w:sz="4" w:val="single"/>
+              <w:right w:color="000000" w:space="0" w:sz="4" w:val="single"/>
+            </w:tcBorders>
+          </w:tcPr>
+          <w:p>
+            <w:pPr>
+              <w:spacing w:after="200" w:before="0" w:lineRule="auto"/>
               <w:rPr>
                 <w:rFonts w:ascii="Arial" w:cs="Arial" w:eastAsia="Arial" w:hAnsi="Arial"/>
                 <w:color w:val="525252"/>
@@ -180,21 +180,7 @@
                 <w:szCs w:val="20"/>
                 <w:rtl w:val="0"/>
               </w:rPr>
-              <w:t xml:space="preserve">Inserir os dados neste espaço. Orientações: descrição sucinta englobando o tema do projeto.</w:t>
-            </w:r>
-          </w:p>
-          <w:p>
-            <w:pPr>
-              <w:rPr>
-                <w:rFonts w:ascii="Arial" w:cs="Arial" w:eastAsia="Arial" w:hAnsi="Arial"/>
-                <w:sz w:val="20"/>
-                <w:szCs w:val="20"/>
-              </w:rPr>
-            </w:pPr>
-            <w:r>
-              <w:rPr>
-                <w:rtl w:val="0"/>
-              </w:rPr>
+              <w:t xml:space="preserve">EcoBoard</w:t>
             </w:r>
           </w:p>
         </w:tc>
@@ -202,7 +188,7 @@
     </w:tbl>
     <w:p>
       <w:pPr>
-        <w:spacing w:after="0" w:line="240" w:lineRule="auto"/>
+        <w:spacing w:after="0" w:before="0" w:line="240" w:lineRule="auto"/>
         <w:jc w:val="both"/>
         <w:rPr>
           <w:rFonts w:ascii="Arial" w:cs="Arial" w:eastAsia="Arial" w:hAnsi="Arial"/>
@@ -219,7 +205,7 @@
     </w:p>
     <w:p>
       <w:pPr>
-        <w:spacing w:after="0" w:line="240" w:lineRule="auto"/>
+        <w:spacing w:after="0" w:before="0" w:line="240" w:lineRule="auto"/>
         <w:jc w:val="both"/>
         <w:rPr>
           <w:rFonts w:ascii="Arial" w:cs="Arial" w:eastAsia="Arial" w:hAnsi="Arial"/>
@@ -241,14 +227,7 @@
     </w:p>
     <w:p>
       <w:pPr>
-        <w:pBdr>
-          <w:top w:space="0" w:sz="0" w:val="nil"/>
-          <w:left w:space="0" w:sz="0" w:val="nil"/>
-          <w:bottom w:space="0" w:sz="0" w:val="nil"/>
-          <w:right w:space="0" w:sz="0" w:val="nil"/>
-          <w:between w:space="0" w:sz="0" w:val="nil"/>
-        </w:pBdr>
-        <w:spacing w:after="0" w:line="240" w:lineRule="auto"/>
+        <w:spacing w:after="0" w:before="0" w:line="240" w:lineRule="auto"/>
         <w:ind w:left="360" w:hanging="360"/>
         <w:rPr>
           <w:rFonts w:ascii="Arial" w:cs="Arial" w:eastAsia="Arial" w:hAnsi="Arial"/>
@@ -278,27 +257,19 @@
     <w:tbl>
       <w:tblPr>
         <w:tblStyle w:val="Table2"/>
-        <w:tblW w:w="9375.0" w:type="dxa"/>
+        <w:tblW w:w="9374.0" w:type="dxa"/>
         <w:jc w:val="left"/>
-        <w:tblInd w:w="-20.0" w:type="dxa"/>
-        <w:tblBorders>
-          <w:top w:color="000000" w:space="0" w:sz="4" w:val="single"/>
-          <w:left w:color="000000" w:space="0" w:sz="4" w:val="single"/>
-          <w:bottom w:color="000000" w:space="0" w:sz="4" w:val="single"/>
-          <w:right w:color="000000" w:space="0" w:sz="4" w:val="single"/>
-          <w:insideH w:color="000000" w:space="0" w:sz="4" w:val="single"/>
-          <w:insideV w:color="000000" w:space="0" w:sz="4" w:val="single"/>
-        </w:tblBorders>
+        <w:tblInd w:w="-128.0" w:type="dxa"/>
         <w:tblLayout w:type="fixed"/>
         <w:tblLook w:val="0000"/>
       </w:tblPr>
       <w:tblGrid>
         <w:gridCol w:w="6675"/>
-        <w:gridCol w:w="2700"/>
+        <w:gridCol w:w="2699"/>
         <w:tblGridChange w:id="0">
           <w:tblGrid>
             <w:gridCol w:w="6675"/>
-            <w:gridCol w:w="2700"/>
+            <w:gridCol w:w="2699"/>
           </w:tblGrid>
         </w:tblGridChange>
       </w:tblGrid>
@@ -309,11 +280,17 @@
         </w:trPr>
         <w:tc>
           <w:tcPr>
+            <w:tcBorders>
+              <w:top w:color="000000" w:space="0" w:sz="4" w:val="single"/>
+              <w:left w:color="000000" w:space="0" w:sz="4" w:val="single"/>
+              <w:bottom w:color="000000" w:space="0" w:sz="4" w:val="single"/>
+              <w:right w:color="000000" w:space="0" w:sz="4" w:val="single"/>
+            </w:tcBorders>
             <w:shd w:fill="auto" w:val="clear"/>
           </w:tcPr>
           <w:p>
             <w:pPr>
-              <w:spacing w:after="0" w:line="240" w:lineRule="auto"/>
+              <w:spacing w:after="0" w:before="0" w:line="240" w:lineRule="auto"/>
               <w:rPr>
                 <w:rFonts w:ascii="Arial" w:cs="Arial" w:eastAsia="Arial" w:hAnsi="Arial"/>
                 <w:b w:val="1"/>
@@ -334,7 +311,7 @@
           </w:p>
           <w:p>
             <w:pPr>
-              <w:spacing w:after="0" w:line="240" w:lineRule="auto"/>
+              <w:spacing w:after="0" w:before="0" w:line="240" w:lineRule="auto"/>
               <w:rPr>
                 <w:rFonts w:ascii="Arial" w:cs="Arial" w:eastAsia="Arial" w:hAnsi="Arial"/>
                 <w:sz w:val="20"/>
@@ -350,11 +327,17 @@
         </w:tc>
         <w:tc>
           <w:tcPr>
+            <w:tcBorders>
+              <w:top w:color="000000" w:space="0" w:sz="4" w:val="single"/>
+              <w:left w:color="000000" w:space="0" w:sz="4" w:val="single"/>
+              <w:bottom w:color="000000" w:space="0" w:sz="4" w:val="single"/>
+              <w:right w:color="000000" w:space="0" w:sz="4" w:val="single"/>
+            </w:tcBorders>
             <w:shd w:fill="auto" w:val="clear"/>
           </w:tcPr>
           <w:p>
             <w:pPr>
-              <w:spacing w:after="0" w:line="240" w:lineRule="auto"/>
+              <w:spacing w:after="0" w:before="0" w:line="240" w:lineRule="auto"/>
               <w:rPr>
                 <w:rFonts w:ascii="Arial" w:cs="Arial" w:eastAsia="Arial" w:hAnsi="Arial"/>
                 <w:sz w:val="20"/>
@@ -369,7 +352,24 @@
                 <w:szCs w:val="20"/>
                 <w:rtl w:val="0"/>
               </w:rPr>
-              <w:t xml:space="preserve">RA:</w:t>
+              <w:t xml:space="preserve">RA: </w:t>
+            </w:r>
+            <w:r>
+              <w:rPr>
+                <w:b w:val="1"/>
+                <w:rtl w:val="0"/>
+              </w:rPr>
+              <w:t xml:space="preserve">25027592</w:t>
+            </w:r>
+            <w:r>
+              <w:rPr>
+                <w:rFonts w:ascii="Arial" w:cs="Arial" w:eastAsia="Arial" w:hAnsi="Arial"/>
+                <w:b w:val="1"/>
+                <w:sz w:val="20"/>
+                <w:szCs w:val="20"/>
+                <w:rtl w:val="0"/>
+              </w:rPr>
+              <w:t xml:space="preserve"> </w:t>
             </w:r>
             <w:r>
               <w:rPr>
@@ -386,11 +386,17 @@
         </w:trPr>
         <w:tc>
           <w:tcPr>
+            <w:tcBorders>
+              <w:top w:color="000000" w:space="0" w:sz="4" w:val="single"/>
+              <w:left w:color="000000" w:space="0" w:sz="4" w:val="single"/>
+              <w:bottom w:color="000000" w:space="0" w:sz="4" w:val="single"/>
+              <w:right w:color="000000" w:space="0" w:sz="4" w:val="single"/>
+            </w:tcBorders>
             <w:shd w:fill="auto" w:val="clear"/>
           </w:tcPr>
           <w:p>
             <w:pPr>
-              <w:spacing w:after="0" w:line="240" w:lineRule="auto"/>
+              <w:spacing w:after="0" w:before="0" w:line="240" w:lineRule="auto"/>
               <w:rPr>
                 <w:rFonts w:ascii="Arial" w:cs="Arial" w:eastAsia="Arial" w:hAnsi="Arial"/>
                 <w:color w:val="525252"/>
@@ -416,7 +422,7 @@
           </w:p>
           <w:p>
             <w:pPr>
-              <w:spacing w:after="0" w:line="240" w:lineRule="auto"/>
+              <w:spacing w:after="0" w:before="0" w:line="240" w:lineRule="auto"/>
               <w:rPr>
                 <w:rFonts w:ascii="Arial" w:cs="Arial" w:eastAsia="Arial" w:hAnsi="Arial"/>
                 <w:b w:val="1"/>
@@ -433,11 +439,17 @@
         </w:tc>
         <w:tc>
           <w:tcPr>
+            <w:tcBorders>
+              <w:top w:color="000000" w:space="0" w:sz="4" w:val="single"/>
+              <w:left w:color="000000" w:space="0" w:sz="4" w:val="single"/>
+              <w:bottom w:color="000000" w:space="0" w:sz="4" w:val="single"/>
+              <w:right w:color="000000" w:space="0" w:sz="4" w:val="single"/>
+            </w:tcBorders>
             <w:shd w:fill="auto" w:val="clear"/>
           </w:tcPr>
           <w:p>
             <w:pPr>
-              <w:spacing w:after="0" w:line="240" w:lineRule="auto"/>
+              <w:spacing w:after="0" w:before="0" w:line="240" w:lineRule="auto"/>
               <w:rPr>
                 <w:rFonts w:ascii="Arial" w:cs="Arial" w:eastAsia="Arial" w:hAnsi="Arial"/>
                 <w:b w:val="1"/>
@@ -453,7 +465,7 @@
                 <w:szCs w:val="20"/>
                 <w:rtl w:val="0"/>
               </w:rPr>
-              <w:t xml:space="preserve">RA:</w:t>
+              <w:t xml:space="preserve">RA: 25027686</w:t>
             </w:r>
           </w:p>
         </w:tc>
@@ -465,11 +477,17 @@
         </w:trPr>
         <w:tc>
           <w:tcPr>
+            <w:tcBorders>
+              <w:top w:color="000000" w:space="0" w:sz="4" w:val="single"/>
+              <w:left w:color="000000" w:space="0" w:sz="4" w:val="single"/>
+              <w:bottom w:color="000000" w:space="0" w:sz="4" w:val="single"/>
+              <w:right w:color="000000" w:space="0" w:sz="4" w:val="single"/>
+            </w:tcBorders>
             <w:shd w:fill="auto" w:val="clear"/>
           </w:tcPr>
           <w:p>
             <w:pPr>
-              <w:spacing w:after="0" w:line="240" w:lineRule="auto"/>
+              <w:spacing w:after="0" w:before="0" w:line="240" w:lineRule="auto"/>
               <w:rPr>
                 <w:rFonts w:ascii="Arial" w:cs="Arial" w:eastAsia="Arial" w:hAnsi="Arial"/>
                 <w:b w:val="1"/>
@@ -490,7 +508,7 @@
           </w:p>
           <w:p>
             <w:pPr>
-              <w:spacing w:after="0" w:line="240" w:lineRule="auto"/>
+              <w:spacing w:after="0" w:before="0" w:line="240" w:lineRule="auto"/>
               <w:rPr>
                 <w:rFonts w:ascii="Arial" w:cs="Arial" w:eastAsia="Arial" w:hAnsi="Arial"/>
                 <w:b w:val="1"/>
@@ -507,11 +525,17 @@
         </w:tc>
         <w:tc>
           <w:tcPr>
+            <w:tcBorders>
+              <w:top w:color="000000" w:space="0" w:sz="4" w:val="single"/>
+              <w:left w:color="000000" w:space="0" w:sz="4" w:val="single"/>
+              <w:bottom w:color="000000" w:space="0" w:sz="4" w:val="single"/>
+              <w:right w:color="000000" w:space="0" w:sz="4" w:val="single"/>
+            </w:tcBorders>
             <w:shd w:fill="auto" w:val="clear"/>
           </w:tcPr>
           <w:p>
             <w:pPr>
-              <w:spacing w:after="0" w:line="240" w:lineRule="auto"/>
+              <w:spacing w:after="0" w:before="0" w:line="240" w:lineRule="auto"/>
               <w:rPr>
                 <w:rFonts w:ascii="Arial" w:cs="Arial" w:eastAsia="Arial" w:hAnsi="Arial"/>
                 <w:b w:val="1"/>
@@ -527,7 +551,7 @@
                 <w:szCs w:val="20"/>
                 <w:rtl w:val="0"/>
               </w:rPr>
-              <w:t xml:space="preserve">RA:</w:t>
+              <w:t xml:space="preserve">RA: 25027358</w:t>
             </w:r>
           </w:p>
         </w:tc>
@@ -539,11 +563,17 @@
         </w:trPr>
         <w:tc>
           <w:tcPr>
+            <w:tcBorders>
+              <w:top w:color="000000" w:space="0" w:sz="4" w:val="single"/>
+              <w:left w:color="000000" w:space="0" w:sz="4" w:val="single"/>
+              <w:bottom w:color="000000" w:space="0" w:sz="4" w:val="single"/>
+              <w:right w:color="000000" w:space="0" w:sz="4" w:val="single"/>
+            </w:tcBorders>
             <w:shd w:fill="auto" w:val="clear"/>
           </w:tcPr>
           <w:p>
             <w:pPr>
-              <w:spacing w:after="0" w:line="240" w:lineRule="auto"/>
+              <w:spacing w:after="0" w:before="0" w:line="240" w:lineRule="auto"/>
               <w:rPr>
                 <w:rFonts w:ascii="Arial" w:cs="Arial" w:eastAsia="Arial" w:hAnsi="Arial"/>
                 <w:b w:val="1"/>
@@ -564,7 +594,7 @@
           </w:p>
           <w:p>
             <w:pPr>
-              <w:spacing w:after="0" w:line="240" w:lineRule="auto"/>
+              <w:spacing w:after="0" w:before="0" w:line="240" w:lineRule="auto"/>
               <w:rPr>
                 <w:rFonts w:ascii="Arial" w:cs="Arial" w:eastAsia="Arial" w:hAnsi="Arial"/>
                 <w:b w:val="1"/>
@@ -581,11 +611,17 @@
         </w:tc>
         <w:tc>
           <w:tcPr>
+            <w:tcBorders>
+              <w:top w:color="000000" w:space="0" w:sz="4" w:val="single"/>
+              <w:left w:color="000000" w:space="0" w:sz="4" w:val="single"/>
+              <w:bottom w:color="000000" w:space="0" w:sz="4" w:val="single"/>
+              <w:right w:color="000000" w:space="0" w:sz="4" w:val="single"/>
+            </w:tcBorders>
             <w:shd w:fill="auto" w:val="clear"/>
           </w:tcPr>
           <w:p>
             <w:pPr>
-              <w:spacing w:after="0" w:line="240" w:lineRule="auto"/>
+              <w:spacing w:after="0" w:before="0" w:line="240" w:lineRule="auto"/>
               <w:rPr>
                 <w:rFonts w:ascii="Arial" w:cs="Arial" w:eastAsia="Arial" w:hAnsi="Arial"/>
                 <w:b w:val="1"/>
@@ -601,7 +637,7 @@
                 <w:szCs w:val="20"/>
                 <w:rtl w:val="0"/>
               </w:rPr>
-              <w:t xml:space="preserve">RA:</w:t>
+              <w:t xml:space="preserve">RA: 25027802 </w:t>
             </w:r>
           </w:p>
         </w:tc>
@@ -609,14 +645,7 @@
     </w:tbl>
     <w:p>
       <w:pPr>
-        <w:pBdr>
-          <w:top w:space="0" w:sz="0" w:val="nil"/>
-          <w:left w:space="0" w:sz="0" w:val="nil"/>
-          <w:bottom w:space="0" w:sz="0" w:val="nil"/>
-          <w:right w:space="0" w:sz="0" w:val="nil"/>
-          <w:between w:space="0" w:sz="0" w:val="nil"/>
-        </w:pBdr>
-        <w:spacing w:after="0" w:line="240" w:lineRule="auto"/>
+        <w:spacing w:after="0" w:before="0" w:line="240" w:lineRule="auto"/>
         <w:ind w:left="360" w:firstLine="0"/>
         <w:jc w:val="both"/>
         <w:rPr>
@@ -635,14 +664,7 @@
     </w:p>
     <w:p>
       <w:pPr>
-        <w:pBdr>
-          <w:top w:space="0" w:sz="0" w:val="nil"/>
-          <w:left w:space="0" w:sz="0" w:val="nil"/>
-          <w:bottom w:space="0" w:sz="0" w:val="nil"/>
-          <w:right w:space="0" w:sz="0" w:val="nil"/>
-          <w:between w:space="0" w:sz="0" w:val="nil"/>
-        </w:pBdr>
-        <w:spacing w:after="0" w:line="240" w:lineRule="auto"/>
+        <w:spacing w:after="0" w:before="0" w:line="240" w:lineRule="auto"/>
         <w:jc w:val="both"/>
         <w:rPr>
           <w:rFonts w:ascii="Arial" w:cs="Arial" w:eastAsia="Arial" w:hAnsi="Arial"/>
@@ -669,15 +691,7 @@
         <w:tblStyle w:val="Table3"/>
         <w:tblW w:w="9499.0" w:type="dxa"/>
         <w:jc w:val="left"/>
-        <w:tblInd w:w="-5.0" w:type="dxa"/>
-        <w:tblBorders>
-          <w:top w:color="000000" w:space="0" w:sz="4" w:val="single"/>
-          <w:left w:color="000000" w:space="0" w:sz="4" w:val="single"/>
-          <w:bottom w:color="000000" w:space="0" w:sz="4" w:val="single"/>
-          <w:right w:color="000000" w:space="0" w:sz="4" w:val="single"/>
-          <w:insideH w:color="000000" w:space="0" w:sz="4" w:val="single"/>
-          <w:insideV w:color="000000" w:space="0" w:sz="4" w:val="single"/>
-        </w:tblBorders>
+        <w:tblInd w:w="-113.0" w:type="dxa"/>
         <w:tblLayout w:type="fixed"/>
         <w:tblLook w:val="0400"/>
       </w:tblPr>
@@ -695,34 +709,263 @@
           <w:tblHeader w:val="0"/>
         </w:trPr>
         <w:tc>
-          <w:tcPr/>
-          <w:p>
-            <w:pPr>
+          <w:tcPr>
+            <w:tcBorders>
+              <w:top w:color="000000" w:space="0" w:sz="4" w:val="single"/>
+              <w:left w:color="000000" w:space="0" w:sz="4" w:val="single"/>
+              <w:bottom w:color="000000" w:space="0" w:sz="4" w:val="single"/>
+              <w:right w:color="000000" w:space="0" w:sz="4" w:val="single"/>
+            </w:tcBorders>
+          </w:tcPr>
+          <w:p>
+            <w:pPr>
+              <w:numPr>
+                <w:ilvl w:val="0"/>
+                <w:numId w:val="1"/>
+              </w:numPr>
               <w:pBdr>
-                <w:top w:space="0" w:sz="0" w:val="nil"/>
-                <w:left w:space="0" w:sz="0" w:val="nil"/>
-                <w:bottom w:space="0" w:sz="0" w:val="nil"/>
-                <w:right w:space="0" w:sz="0" w:val="nil"/>
-                <w:between w:space="0" w:sz="0" w:val="nil"/>
+                <w:top w:color="auto" w:space="0" w:sz="0" w:val="none"/>
+                <w:bottom w:color="auto" w:space="0" w:sz="0" w:val="none"/>
+                <w:right w:color="auto" w:space="0" w:sz="0" w:val="none"/>
+                <w:between w:color="auto" w:space="0" w:sz="0" w:val="none"/>
               </w:pBdr>
-              <w:jc w:val="both"/>
-              <w:rPr>
-                <w:rFonts w:ascii="Arial" w:cs="Arial" w:eastAsia="Arial" w:hAnsi="Arial"/>
-                <w:b w:val="1"/>
-                <w:color w:val="000000"/>
-                <w:sz w:val="20"/>
-                <w:szCs w:val="20"/>
-              </w:rPr>
-            </w:pPr>
-            <w:r>
-              <w:rPr>
-                <w:rFonts w:ascii="Arial" w:cs="Arial" w:eastAsia="Arial" w:hAnsi="Arial"/>
-                <w:color w:val="525252"/>
-                <w:sz w:val="20"/>
-                <w:szCs w:val="20"/>
-                <w:rtl w:val="0"/>
-              </w:rPr>
-              <w:t xml:space="preserve">Lucy Mary Tabuti</w:t>
+              <w:spacing w:after="0" w:lineRule="auto"/>
+              <w:ind w:left="720" w:hanging="360"/>
+              <w:rPr>
+                <w:sz w:val="20"/>
+                <w:szCs w:val="20"/>
+              </w:rPr>
+            </w:pPr>
+            <w:r>
+              <w:rPr>
+                <w:rFonts w:ascii="Arial" w:cs="Arial" w:eastAsia="Arial" w:hAnsi="Arial"/>
+                <w:sz w:val="20"/>
+                <w:szCs w:val="20"/>
+                <w:rtl w:val="0"/>
+              </w:rPr>
+              <w:t xml:space="preserve">Professores Orientadores: </w:t>
+            </w:r>
+          </w:p>
+          <w:p>
+            <w:pPr>
+              <w:numPr>
+                <w:ilvl w:val="0"/>
+                <w:numId w:val="1"/>
+              </w:numPr>
+              <w:pBdr>
+                <w:top w:color="auto" w:space="0" w:sz="0" w:val="none"/>
+                <w:bottom w:color="auto" w:space="0" w:sz="0" w:val="none"/>
+                <w:right w:color="auto" w:space="0" w:sz="0" w:val="none"/>
+                <w:between w:color="auto" w:space="0" w:sz="0" w:val="none"/>
+              </w:pBdr>
+              <w:spacing w:after="0" w:lineRule="auto"/>
+              <w:ind w:left="720" w:hanging="360"/>
+              <w:rPr>
+                <w:sz w:val="20"/>
+                <w:szCs w:val="20"/>
+              </w:rPr>
+            </w:pPr>
+            <w:hyperlink r:id="rId6">
+              <w:r>
+                <w:rPr>
+                  <w:rFonts w:ascii="Arial" w:cs="Arial" w:eastAsia="Arial" w:hAnsi="Arial"/>
+                  <w:color w:val="1155cc"/>
+                  <w:sz w:val="20"/>
+                  <w:szCs w:val="20"/>
+                  <w:u w:val="single"/>
+                  <w:rtl w:val="0"/>
+                </w:rPr>
+                <w:t xml:space="preserve">Aimar Martins Lopes</w:t>
+              </w:r>
+            </w:hyperlink>
+            <w:r>
+              <w:rPr>
+                <w:rtl w:val="0"/>
+              </w:rPr>
+            </w:r>
+          </w:p>
+          <w:p>
+            <w:pPr>
+              <w:numPr>
+                <w:ilvl w:val="0"/>
+                <w:numId w:val="1"/>
+              </w:numPr>
+              <w:pBdr>
+                <w:top w:color="auto" w:space="0" w:sz="0" w:val="none"/>
+                <w:bottom w:color="auto" w:space="0" w:sz="0" w:val="none"/>
+                <w:right w:color="auto" w:space="0" w:sz="0" w:val="none"/>
+                <w:between w:color="auto" w:space="0" w:sz="0" w:val="none"/>
+              </w:pBdr>
+              <w:spacing w:after="0" w:lineRule="auto"/>
+              <w:ind w:left="720" w:hanging="360"/>
+              <w:rPr>
+                <w:sz w:val="20"/>
+                <w:szCs w:val="20"/>
+              </w:rPr>
+            </w:pPr>
+            <w:hyperlink r:id="rId7">
+              <w:r>
+                <w:rPr>
+                  <w:color w:val="1155cc"/>
+                  <w:u w:val="single"/>
+                  <w:rtl w:val="0"/>
+                </w:rPr>
+                <w:t xml:space="preserve">Lucy </w:t>
+              </w:r>
+            </w:hyperlink>
+            <w:hyperlink r:id="rId8">
+              <w:r>
+                <w:rPr>
+                  <w:rFonts w:ascii="Arial" w:cs="Arial" w:eastAsia="Arial" w:hAnsi="Arial"/>
+                  <w:color w:val="1155cc"/>
+                  <w:sz w:val="20"/>
+                  <w:szCs w:val="20"/>
+                  <w:u w:val="single"/>
+                  <w:rtl w:val="0"/>
+                </w:rPr>
+                <w:t xml:space="preserve">Mari Tabuti</w:t>
+              </w:r>
+            </w:hyperlink>
+            <w:r>
+              <w:rPr>
+                <w:rFonts w:ascii="Arial" w:cs="Arial" w:eastAsia="Arial" w:hAnsi="Arial"/>
+                <w:sz w:val="20"/>
+                <w:szCs w:val="20"/>
+                <w:rtl w:val="0"/>
+              </w:rPr>
+              <w:t xml:space="preserve"> </w:t>
+            </w:r>
+          </w:p>
+          <w:p>
+            <w:pPr>
+              <w:numPr>
+                <w:ilvl w:val="0"/>
+                <w:numId w:val="1"/>
+              </w:numPr>
+              <w:pBdr>
+                <w:top w:color="auto" w:space="0" w:sz="0" w:val="none"/>
+                <w:bottom w:color="auto" w:space="0" w:sz="0" w:val="none"/>
+                <w:right w:color="auto" w:space="0" w:sz="0" w:val="none"/>
+                <w:between w:color="auto" w:space="0" w:sz="0" w:val="none"/>
+              </w:pBdr>
+              <w:spacing w:after="0" w:lineRule="auto"/>
+              <w:ind w:left="720" w:hanging="360"/>
+              <w:rPr>
+                <w:sz w:val="20"/>
+                <w:szCs w:val="20"/>
+              </w:rPr>
+            </w:pPr>
+            <w:hyperlink r:id="rId9">
+              <w:r>
+                <w:rPr>
+                  <w:rFonts w:ascii="Arial" w:cs="Arial" w:eastAsia="Arial" w:hAnsi="Arial"/>
+                  <w:color w:val="1155cc"/>
+                  <w:sz w:val="20"/>
+                  <w:szCs w:val="20"/>
+                  <w:u w:val="single"/>
+                  <w:rtl w:val="0"/>
+                </w:rPr>
+                <w:t xml:space="preserve">Renata Muniz</w:t>
+              </w:r>
+            </w:hyperlink>
+            <w:r>
+              <w:rPr>
+                <w:rFonts w:ascii="Arial" w:cs="Arial" w:eastAsia="Arial" w:hAnsi="Arial"/>
+                <w:sz w:val="20"/>
+                <w:szCs w:val="20"/>
+                <w:rtl w:val="0"/>
+              </w:rPr>
+              <w:t xml:space="preserve"> </w:t>
+            </w:r>
+          </w:p>
+          <w:p>
+            <w:pPr>
+              <w:numPr>
+                <w:ilvl w:val="0"/>
+                <w:numId w:val="1"/>
+              </w:numPr>
+              <w:pBdr>
+                <w:top w:color="auto" w:space="0" w:sz="0" w:val="none"/>
+                <w:bottom w:color="auto" w:space="0" w:sz="0" w:val="none"/>
+                <w:right w:color="auto" w:space="0" w:sz="0" w:val="none"/>
+                <w:between w:color="auto" w:space="0" w:sz="0" w:val="none"/>
+              </w:pBdr>
+              <w:spacing w:after="0" w:lineRule="auto"/>
+              <w:ind w:left="720" w:hanging="360"/>
+              <w:rPr>
+                <w:sz w:val="20"/>
+                <w:szCs w:val="20"/>
+              </w:rPr>
+            </w:pPr>
+            <w:hyperlink r:id="rId10">
+              <w:r>
+                <w:rPr>
+                  <w:rFonts w:ascii="Arial" w:cs="Arial" w:eastAsia="Arial" w:hAnsi="Arial"/>
+                  <w:color w:val="1155cc"/>
+                  <w:sz w:val="20"/>
+                  <w:szCs w:val="20"/>
+                  <w:u w:val="single"/>
+                  <w:rtl w:val="0"/>
+                </w:rPr>
+                <w:t xml:space="preserve">Ronaldo Araujo Pinto</w:t>
+              </w:r>
+            </w:hyperlink>
+            <w:hyperlink r:id="rId11">
+              <w:r>
+                <w:rPr>
+                  <w:color w:val="1155cc"/>
+                  <w:u w:val="single"/>
+                  <w:rtl w:val="0"/>
+                </w:rPr>
+                <w:t xml:space="preserve"> </w:t>
+              </w:r>
+            </w:hyperlink>
+            <w:r>
+              <w:rPr>
+                <w:rtl w:val="0"/>
+              </w:rPr>
+            </w:r>
+          </w:p>
+          <w:p>
+            <w:pPr>
+              <w:numPr>
+                <w:ilvl w:val="0"/>
+                <w:numId w:val="1"/>
+              </w:numPr>
+              <w:pBdr>
+                <w:top w:color="auto" w:space="0" w:sz="0" w:val="none"/>
+                <w:bottom w:color="auto" w:space="0" w:sz="0" w:val="none"/>
+                <w:right w:color="auto" w:space="0" w:sz="0" w:val="none"/>
+                <w:between w:color="auto" w:space="0" w:sz="0" w:val="none"/>
+              </w:pBdr>
+              <w:spacing w:after="0" w:lineRule="auto"/>
+              <w:ind w:left="720" w:hanging="360"/>
+              <w:rPr>
+                <w:sz w:val="20"/>
+                <w:szCs w:val="20"/>
+              </w:rPr>
+            </w:pPr>
+            <w:hyperlink r:id="rId12">
+              <w:r>
+                <w:rPr>
+                  <w:rFonts w:ascii="Arial" w:cs="Arial" w:eastAsia="Arial" w:hAnsi="Arial"/>
+                  <w:color w:val="1155cc"/>
+                  <w:sz w:val="20"/>
+                  <w:szCs w:val="20"/>
+                  <w:u w:val="single"/>
+                  <w:rtl w:val="0"/>
+                </w:rPr>
+                <w:t xml:space="preserve">Victor Bruno Alexander Rosetti de Quiroz</w:t>
+              </w:r>
+            </w:hyperlink>
+            <w:r>
+              <w:rPr>
+                <w:rFonts w:ascii="Arial" w:cs="Arial" w:eastAsia="Arial" w:hAnsi="Arial"/>
+                <w:sz w:val="20"/>
+                <w:szCs w:val="20"/>
+                <w:rtl w:val="0"/>
+              </w:rPr>
+              <w:t xml:space="preserve">.</w:t>
             </w:r>
             <w:r>
               <w:rPr>
@@ -735,14 +978,7 @@
     </w:tbl>
     <w:p>
       <w:pPr>
-        <w:pBdr>
-          <w:top w:space="0" w:sz="0" w:val="nil"/>
-          <w:left w:space="0" w:sz="0" w:val="nil"/>
-          <w:bottom w:space="0" w:sz="0" w:val="nil"/>
-          <w:right w:space="0" w:sz="0" w:val="nil"/>
-          <w:between w:space="0" w:sz="0" w:val="nil"/>
-        </w:pBdr>
-        <w:spacing w:after="0" w:line="240" w:lineRule="auto"/>
+        <w:spacing w:after="0" w:before="0" w:line="240" w:lineRule="auto"/>
         <w:jc w:val="both"/>
         <w:rPr>
           <w:rFonts w:ascii="Arial" w:cs="Arial" w:eastAsia="Arial" w:hAnsi="Arial"/>
@@ -760,14 +996,7 @@
     </w:p>
     <w:p>
       <w:pPr>
-        <w:pBdr>
-          <w:top w:space="0" w:sz="0" w:val="nil"/>
-          <w:left w:space="0" w:sz="0" w:val="nil"/>
-          <w:bottom w:space="0" w:sz="0" w:val="nil"/>
-          <w:right w:space="0" w:sz="0" w:val="nil"/>
-          <w:between w:space="0" w:sz="0" w:val="nil"/>
-        </w:pBdr>
-        <w:spacing w:after="0" w:line="240" w:lineRule="auto"/>
+        <w:spacing w:after="0" w:before="0" w:line="240" w:lineRule="auto"/>
         <w:jc w:val="both"/>
         <w:rPr>
           <w:rFonts w:ascii="Arial" w:cs="Arial" w:eastAsia="Arial" w:hAnsi="Arial"/>
@@ -794,15 +1023,7 @@
         <w:tblStyle w:val="Table4"/>
         <w:tblW w:w="9515.0" w:type="dxa"/>
         <w:jc w:val="left"/>
-        <w:tblInd w:w="-5.0" w:type="dxa"/>
-        <w:tblBorders>
-          <w:top w:color="000000" w:space="0" w:sz="4" w:val="single"/>
-          <w:left w:color="000000" w:space="0" w:sz="4" w:val="single"/>
-          <w:bottom w:color="000000" w:space="0" w:sz="4" w:val="single"/>
-          <w:right w:color="000000" w:space="0" w:sz="4" w:val="single"/>
-          <w:insideH w:color="000000" w:space="0" w:sz="4" w:val="single"/>
-          <w:insideV w:color="000000" w:space="0" w:sz="4" w:val="single"/>
-        </w:tblBorders>
+        <w:tblInd w:w="-113.0" w:type="dxa"/>
         <w:tblLayout w:type="fixed"/>
         <w:tblLook w:val="0400"/>
       </w:tblPr>
@@ -828,14 +1049,10 @@
               <w:right w:color="000000" w:space="0" w:sz="4" w:val="single"/>
             </w:tcBorders>
             <w:shd w:fill="ffffff" w:val="clear"/>
-            <w:tcMar>
-              <w:left w:w="108.0" w:type="dxa"/>
-              <w:right w:w="108.0" w:type="dxa"/>
-            </w:tcMar>
-            <w:vAlign w:val="top"/>
           </w:tcPr>
           <w:p>
             <w:pPr>
+              <w:spacing w:after="200" w:before="0" w:lineRule="auto"/>
               <w:jc w:val="both"/>
               <w:rPr>
                 <w:rFonts w:ascii="Times New Roman" w:cs="Times New Roman" w:eastAsia="Times New Roman" w:hAnsi="Times New Roman"/>
@@ -864,14 +1081,7 @@
     </w:tbl>
     <w:p>
       <w:pPr>
-        <w:pBdr>
-          <w:top w:space="0" w:sz="0" w:val="nil"/>
-          <w:left w:space="0" w:sz="0" w:val="nil"/>
-          <w:bottom w:space="0" w:sz="0" w:val="nil"/>
-          <w:right w:space="0" w:sz="0" w:val="nil"/>
-          <w:between w:space="0" w:sz="0" w:val="nil"/>
-        </w:pBdr>
-        <w:spacing w:after="0" w:line="240" w:lineRule="auto"/>
+        <w:spacing w:after="0" w:before="0" w:line="240" w:lineRule="auto"/>
         <w:jc w:val="both"/>
         <w:rPr>
           <w:rFonts w:ascii="Arial" w:cs="Arial" w:eastAsia="Arial" w:hAnsi="Arial"/>
@@ -889,7 +1099,7 @@
     </w:p>
     <w:p>
       <w:pPr>
-        <w:spacing w:after="0" w:line="240" w:lineRule="auto"/>
+        <w:spacing w:after="0" w:before="0" w:line="240" w:lineRule="auto"/>
         <w:jc w:val="both"/>
         <w:rPr>
           <w:rFonts w:ascii="Arial" w:cs="Arial" w:eastAsia="Arial" w:hAnsi="Arial"/>
@@ -911,7 +1121,7 @@
     </w:p>
     <w:p>
       <w:pPr>
-        <w:spacing w:after="0" w:line="240" w:lineRule="auto"/>
+        <w:spacing w:after="0" w:before="0" w:line="240" w:lineRule="auto"/>
         <w:jc w:val="both"/>
         <w:rPr>
           <w:rFonts w:ascii="Arial" w:cs="Arial" w:eastAsia="Arial" w:hAnsi="Arial"/>
@@ -959,18 +1169,19 @@
     <w:tbl>
       <w:tblPr>
         <w:tblStyle w:val="Table5"/>
-        <w:tblW w:w="9450.0" w:type="dxa"/>
+        <w:tblW w:w="9449.0" w:type="dxa"/>
         <w:jc w:val="left"/>
+        <w:tblInd w:w="-108.0" w:type="dxa"/>
         <w:tblLayout w:type="fixed"/>
         <w:tblLook w:val="0000"/>
       </w:tblPr>
       <w:tblGrid>
         <w:gridCol w:w="4530"/>
-        <w:gridCol w:w="4920"/>
+        <w:gridCol w:w="4919"/>
         <w:tblGridChange w:id="0">
           <w:tblGrid>
             <w:gridCol w:w="4530"/>
-            <w:gridCol w:w="4920"/>
+            <w:gridCol w:w="4919"/>
           </w:tblGrid>
         </w:tblGridChange>
       </w:tblGrid>
@@ -990,14 +1201,7 @@
           </w:tcPr>
           <w:p>
             <w:pPr>
-              <w:pBdr>
-                <w:top w:space="0" w:sz="0" w:val="nil"/>
-                <w:left w:space="0" w:sz="0" w:val="nil"/>
-                <w:bottom w:space="0" w:sz="0" w:val="nil"/>
-                <w:right w:space="0" w:sz="0" w:val="nil"/>
-                <w:between w:space="0" w:sz="0" w:val="nil"/>
-              </w:pBdr>
-              <w:spacing w:after="0" w:line="240" w:lineRule="auto"/>
+              <w:spacing w:after="0" w:before="0" w:line="240" w:lineRule="auto"/>
               <w:ind w:left="360" w:firstLine="0"/>
               <w:rPr>
                 <w:rFonts w:ascii="Arial" w:cs="Arial" w:eastAsia="Arial" w:hAnsi="Arial"/>
@@ -1030,7 +1234,7 @@
           </w:tcPr>
           <w:p>
             <w:pPr>
-              <w:spacing w:after="0" w:line="240" w:lineRule="auto"/>
+              <w:spacing w:after="0" w:before="0" w:line="240" w:lineRule="auto"/>
               <w:jc w:val="both"/>
               <w:rPr>
                 <w:rFonts w:ascii="Arial" w:cs="Arial" w:eastAsia="Arial" w:hAnsi="Arial"/>
@@ -1058,14 +1262,7 @@
           </w:p>
           <w:p>
             <w:pPr>
-              <w:pBdr>
-                <w:top w:space="0" w:sz="0" w:val="nil"/>
-                <w:left w:space="0" w:sz="0" w:val="nil"/>
-                <w:bottom w:space="0" w:sz="0" w:val="nil"/>
-                <w:right w:space="0" w:sz="0" w:val="nil"/>
-                <w:between w:space="0" w:sz="0" w:val="nil"/>
-              </w:pBdr>
-              <w:spacing w:after="0" w:line="240" w:lineRule="auto"/>
+              <w:spacing w:after="0" w:before="0" w:line="240" w:lineRule="auto"/>
               <w:rPr>
                 <w:rFonts w:ascii="Arial" w:cs="Arial" w:eastAsia="Arial" w:hAnsi="Arial"/>
                 <w:color w:val="000000"/>
@@ -1084,7 +1281,7 @@
     </w:tbl>
     <w:p>
       <w:pPr>
-        <w:spacing w:after="0" w:line="240" w:lineRule="auto"/>
+        <w:spacing w:after="0" w:before="0" w:line="240" w:lineRule="auto"/>
         <w:jc w:val="both"/>
         <w:rPr>
           <w:rFonts w:ascii="Arial" w:cs="Arial" w:eastAsia="Arial" w:hAnsi="Arial"/>
@@ -1101,7 +1298,7 @@
     </w:p>
     <w:p>
       <w:pPr>
-        <w:spacing w:after="0" w:line="240" w:lineRule="auto"/>
+        <w:spacing w:after="0" w:before="0" w:line="240" w:lineRule="auto"/>
         <w:jc w:val="both"/>
         <w:rPr>
           <w:rFonts w:ascii="Arial" w:cs="Arial" w:eastAsia="Arial" w:hAnsi="Arial"/>
@@ -1123,7 +1320,7 @@
     </w:p>
     <w:p>
       <w:pPr>
-        <w:spacing w:after="0" w:line="240" w:lineRule="auto"/>
+        <w:spacing w:after="0" w:before="0" w:line="240" w:lineRule="auto"/>
         <w:jc w:val="both"/>
         <w:rPr>
           <w:rFonts w:ascii="Arial" w:cs="Arial" w:eastAsia="Arial" w:hAnsi="Arial"/>
@@ -1155,15 +1352,7 @@
         <w:tblStyle w:val="Table6"/>
         <w:tblW w:w="9450.0" w:type="dxa"/>
         <w:jc w:val="left"/>
-        <w:tblInd w:w="75.0" w:type="dxa"/>
-        <w:tblBorders>
-          <w:top w:color="000000" w:space="0" w:sz="4" w:val="single"/>
-          <w:left w:color="000000" w:space="0" w:sz="4" w:val="single"/>
-          <w:bottom w:color="000000" w:space="0" w:sz="4" w:val="single"/>
-          <w:right w:color="000000" w:space="0" w:sz="4" w:val="single"/>
-          <w:insideH w:color="000000" w:space="0" w:sz="4" w:val="single"/>
-          <w:insideV w:color="000000" w:space="0" w:sz="4" w:val="single"/>
-        </w:tblBorders>
+        <w:tblInd w:w="-33.00000000000001" w:type="dxa"/>
         <w:tblLayout w:type="fixed"/>
         <w:tblLook w:val="0400"/>
       </w:tblPr>
@@ -1181,18 +1370,24 @@
           <w:tblHeader w:val="0"/>
         </w:trPr>
         <w:tc>
-          <w:tcPr/>
+          <w:tcPr>
+            <w:tcBorders>
+              <w:top w:color="000000" w:space="0" w:sz="4" w:val="single"/>
+              <w:left w:color="000000" w:space="0" w:sz="4" w:val="single"/>
+              <w:bottom w:color="000000" w:space="0" w:sz="4" w:val="single"/>
+              <w:right w:color="000000" w:space="0" w:sz="4" w:val="single"/>
+            </w:tcBorders>
+          </w:tcPr>
           <w:p>
             <w:pPr>
               <w:numPr>
                 <w:ilvl w:val="0"/>
-                <w:numId w:val="2"/>
+                <w:numId w:val="3"/>
               </w:numPr>
               <w:shd w:fill="ffffff" w:val="clear"/>
-              <w:spacing w:after="0" w:line="240" w:lineRule="auto"/>
+              <w:spacing w:after="0" w:before="0" w:line="240" w:lineRule="auto"/>
               <w:ind w:left="720" w:hanging="360"/>
               <w:rPr>
-                <w:rFonts w:ascii="Arial" w:cs="Arial" w:eastAsia="Arial" w:hAnsi="Arial"/>
                 <w:sz w:val="20"/>
                 <w:szCs w:val="20"/>
               </w:rPr>
@@ -1227,13 +1422,12 @@
             <w:pPr>
               <w:numPr>
                 <w:ilvl w:val="0"/>
-                <w:numId w:val="2"/>
+                <w:numId w:val="3"/>
               </w:numPr>
               <w:shd w:fill="ffffff" w:val="clear"/>
-              <w:spacing w:after="0" w:line="240" w:lineRule="auto"/>
+              <w:spacing w:after="0" w:before="0" w:line="240" w:lineRule="auto"/>
               <w:ind w:left="720" w:hanging="360"/>
               <w:rPr>
-                <w:rFonts w:ascii="Arial" w:cs="Arial" w:eastAsia="Arial" w:hAnsi="Arial"/>
                 <w:sz w:val="20"/>
                 <w:szCs w:val="20"/>
               </w:rPr>
@@ -1278,14 +1472,7 @@
         <w:tblStyle w:val="Table7"/>
         <w:tblW w:w="9355.0" w:type="dxa"/>
         <w:jc w:val="left"/>
-        <w:tblBorders>
-          <w:top w:color="000000" w:space="0" w:sz="8" w:val="single"/>
-          <w:left w:color="000000" w:space="0" w:sz="8" w:val="single"/>
-          <w:bottom w:color="000000" w:space="0" w:sz="8" w:val="single"/>
-          <w:right w:color="000000" w:space="0" w:sz="8" w:val="single"/>
-          <w:insideH w:color="000000" w:space="0" w:sz="8" w:val="single"/>
-          <w:insideV w:color="000000" w:space="0" w:sz="8" w:val="single"/>
-        </w:tblBorders>
+        <w:tblInd w:w="-100.0" w:type="dxa"/>
         <w:tblLayout w:type="fixed"/>
         <w:tblLook w:val="0600"/>
       </w:tblPr>
@@ -1304,25 +1491,18 @@
         </w:trPr>
         <w:tc>
           <w:tcPr>
+            <w:tcBorders>
+              <w:top w:color="000000" w:space="0" w:sz="8" w:val="single"/>
+              <w:left w:color="000000" w:space="0" w:sz="8" w:val="single"/>
+              <w:bottom w:color="000000" w:space="0" w:sz="8" w:val="single"/>
+              <w:right w:color="000000" w:space="0" w:sz="8" w:val="single"/>
+            </w:tcBorders>
             <w:shd w:fill="auto" w:val="clear"/>
-            <w:tcMar>
-              <w:top w:w="100.0" w:type="dxa"/>
-              <w:left w:w="100.0" w:type="dxa"/>
-              <w:bottom w:w="100.0" w:type="dxa"/>
-              <w:right w:w="100.0" w:type="dxa"/>
-            </w:tcMar>
           </w:tcPr>
           <w:p>
             <w:pPr>
               <w:widowControl w:val="0"/>
-              <w:pBdr>
-                <w:top w:space="0" w:sz="0" w:val="nil"/>
-                <w:left w:space="0" w:sz="0" w:val="nil"/>
-                <w:bottom w:space="0" w:sz="0" w:val="nil"/>
-                <w:right w:space="0" w:sz="0" w:val="nil"/>
-                <w:between w:space="0" w:sz="0" w:val="nil"/>
-              </w:pBdr>
-              <w:spacing w:after="0" w:line="240" w:lineRule="auto"/>
+              <w:spacing w:after="0" w:before="0" w:line="240" w:lineRule="auto"/>
               <w:rPr>
                 <w:rFonts w:ascii="Arial" w:cs="Arial" w:eastAsia="Arial" w:hAnsi="Arial"/>
                 <w:b w:val="1"/>
@@ -1338,7 +1518,7 @@
                 <w:szCs w:val="20"/>
                 <w:rtl w:val="0"/>
               </w:rPr>
-              <w:t xml:space="preserve">Estabelecido conforme seleção da ODS e dos conhecimentos a serem trabalhados e orientações do docente.</w:t>
+              <w:t xml:space="preserve">Sustentabilidade e tecnologia acessível no combate ao desperdício de energia.</w:t>
             </w:r>
             <w:r>
               <w:rPr>
@@ -1351,7 +1531,7 @@
     </w:tbl>
     <w:p>
       <w:pPr>
-        <w:spacing w:after="0" w:before="240" w:lineRule="auto"/>
+        <w:spacing w:after="0" w:before="240" w:line="240" w:lineRule="auto"/>
         <w:jc w:val="both"/>
         <w:rPr>
           <w:rFonts w:ascii="Arial" w:cs="Arial" w:eastAsia="Arial" w:hAnsi="Arial"/>
@@ -1376,15 +1556,7 @@
         <w:tblStyle w:val="Table8"/>
         <w:tblW w:w="9465.0" w:type="dxa"/>
         <w:jc w:val="left"/>
-        <w:tblInd w:w="44.0" w:type="dxa"/>
-        <w:tblBorders>
-          <w:top w:color="000000" w:space="0" w:sz="4" w:val="single"/>
-          <w:left w:color="000000" w:space="0" w:sz="4" w:val="single"/>
-          <w:bottom w:color="000000" w:space="0" w:sz="4" w:val="single"/>
-          <w:right w:color="000000" w:space="0" w:sz="4" w:val="single"/>
-          <w:insideH w:color="000000" w:space="0" w:sz="4" w:val="single"/>
-          <w:insideV w:color="000000" w:space="0" w:sz="4" w:val="single"/>
-        </w:tblBorders>
+        <w:tblInd w:w="-64.0" w:type="dxa"/>
         <w:tblLayout w:type="fixed"/>
         <w:tblLook w:val="0400"/>
       </w:tblPr>
@@ -1402,10 +1574,17 @@
           <w:tblHeader w:val="0"/>
         </w:trPr>
         <w:tc>
-          <w:tcPr/>
-          <w:p>
-            <w:pPr>
-              <w:spacing w:after="0" w:line="240" w:lineRule="auto"/>
+          <w:tcPr>
+            <w:tcBorders>
+              <w:top w:color="000000" w:space="0" w:sz="4" w:val="single"/>
+              <w:left w:color="000000" w:space="0" w:sz="4" w:val="single"/>
+              <w:bottom w:color="000000" w:space="0" w:sz="4" w:val="single"/>
+              <w:right w:color="000000" w:space="0" w:sz="4" w:val="single"/>
+            </w:tcBorders>
+          </w:tcPr>
+          <w:p>
+            <w:pPr>
+              <w:spacing w:after="0" w:before="0" w:line="240" w:lineRule="auto"/>
               <w:rPr>
                 <w:rFonts w:ascii="Arial" w:cs="Arial" w:eastAsia="Arial" w:hAnsi="Arial"/>
                 <w:color w:val="434343"/>
@@ -1421,22 +1600,12 @@
                 <w:szCs w:val="20"/>
                 <w:rtl w:val="0"/>
               </w:rPr>
-              <w:t xml:space="preserve">Desenvolvemos</w:t>
-            </w:r>
-            <w:r>
-              <w:rPr>
-                <w:rFonts w:ascii="Arial" w:cs="Arial" w:eastAsia="Arial" w:hAnsi="Arial"/>
-                <w:color w:val="434343"/>
-                <w:sz w:val="20"/>
-                <w:szCs w:val="20"/>
-                <w:rtl w:val="0"/>
-              </w:rPr>
-              <w:t xml:space="preserve"> um dashboard interativo para casas inteligentes (smart homes), capaz de monitorar o consumo de energia em tempo real e calcular gastos, auxiliando os usuários na redução de desperdícios. Além disso, implementamos um sistema de gamificação para incentivar práticas sustentáveis, transformando a economia de energia em uma experiência engajadora.</w:t>
-            </w:r>
-          </w:p>
-          <w:p>
-            <w:pPr>
-              <w:spacing w:after="0" w:line="240" w:lineRule="auto"/>
+              <w:t xml:space="preserve">Desenvolvemos um dashboard interativo para casas inteligentes (smart homes), capaz de monitorar o consumo de energia em tempo real e calcular gastos, auxiliando os usuários na redução de desperdícios. Além disso, implementamos um sistema de gamificação para incentivar práticas sustentáveis, transformando a economia de energia em uma experiência engajadora.</w:t>
+            </w:r>
+          </w:p>
+          <w:p>
+            <w:pPr>
+              <w:spacing w:after="0" w:before="0" w:line="240" w:lineRule="auto"/>
               <w:rPr>
                 <w:rFonts w:ascii="Arial" w:cs="Arial" w:eastAsia="Arial" w:hAnsi="Arial"/>
                 <w:color w:val="434343"/>
@@ -1455,23 +1624,23 @@
     </w:tbl>
     <w:p>
       <w:pPr>
-        <w:spacing w:after="0" w:line="240" w:lineRule="auto"/>
-        <w:rPr>
-          <w:rFonts w:ascii="Arial" w:cs="Arial" w:eastAsia="Arial" w:hAnsi="Arial"/>
-          <w:b w:val="1"/>
-          <w:sz w:val="20"/>
-          <w:szCs w:val="20"/>
-        </w:rPr>
-      </w:pPr>
-      <w:r>
-        <w:rPr>
-          <w:rtl w:val="0"/>
-        </w:rPr>
-      </w:r>
-    </w:p>
-    <w:p>
-      <w:pPr>
-        <w:spacing w:after="0" w:line="240" w:lineRule="auto"/>
+        <w:spacing w:after="0" w:before="0" w:line="240" w:lineRule="auto"/>
+        <w:rPr>
+          <w:rFonts w:ascii="Arial" w:cs="Arial" w:eastAsia="Arial" w:hAnsi="Arial"/>
+          <w:b w:val="1"/>
+          <w:sz w:val="20"/>
+          <w:szCs w:val="20"/>
+        </w:rPr>
+      </w:pPr>
+      <w:r>
+        <w:rPr>
+          <w:rtl w:val="0"/>
+        </w:rPr>
+      </w:r>
+    </w:p>
+    <w:p>
+      <w:pPr>
+        <w:spacing w:after="0" w:before="0" w:line="240" w:lineRule="auto"/>
         <w:rPr>
           <w:rFonts w:ascii="Arial" w:cs="Arial" w:eastAsia="Arial" w:hAnsi="Arial"/>
           <w:b w:val="1"/>
@@ -1492,7 +1661,7 @@
     </w:p>
     <w:p>
       <w:pPr>
-        <w:spacing w:after="0" w:line="240" w:lineRule="auto"/>
+        <w:spacing w:after="0" w:before="0" w:line="240" w:lineRule="auto"/>
         <w:rPr>
           <w:rFonts w:ascii="Arial" w:cs="Arial" w:eastAsia="Arial" w:hAnsi="Arial"/>
           <w:b w:val="1"/>
@@ -1522,6 +1691,7 @@
         <w:tblStyle w:val="Table9"/>
         <w:tblW w:w="9300.0" w:type="dxa"/>
         <w:jc w:val="left"/>
+        <w:tblInd w:w="-108.0" w:type="dxa"/>
         <w:tblLayout w:type="fixed"/>
         <w:tblLook w:val="0000"/>
       </w:tblPr>
@@ -1550,14 +1720,7 @@
           </w:tcPr>
           <w:p>
             <w:pPr>
-              <w:pBdr>
-                <w:top w:space="0" w:sz="0" w:val="nil"/>
-                <w:left w:space="0" w:sz="0" w:val="nil"/>
-                <w:bottom w:space="0" w:sz="0" w:val="nil"/>
-                <w:right w:space="0" w:sz="0" w:val="nil"/>
-                <w:between w:space="0" w:sz="0" w:val="nil"/>
-              </w:pBdr>
-              <w:spacing w:after="0" w:line="240" w:lineRule="auto"/>
+              <w:spacing w:after="0" w:before="0" w:line="240" w:lineRule="auto"/>
               <w:jc w:val="both"/>
               <w:rPr>
                 <w:rFonts w:ascii="Arial" w:cs="Arial" w:eastAsia="Arial" w:hAnsi="Arial"/>
@@ -1587,23 +1750,23 @@
     </w:tbl>
     <w:p>
       <w:pPr>
-        <w:spacing w:after="0" w:line="240" w:lineRule="auto"/>
-        <w:rPr>
-          <w:rFonts w:ascii="Arial" w:cs="Arial" w:eastAsia="Arial" w:hAnsi="Arial"/>
-          <w:b w:val="1"/>
-          <w:sz w:val="20"/>
-          <w:szCs w:val="20"/>
-        </w:rPr>
-      </w:pPr>
-      <w:r>
-        <w:rPr>
-          <w:rtl w:val="0"/>
-        </w:rPr>
-      </w:r>
-    </w:p>
-    <w:p>
-      <w:pPr>
-        <w:spacing w:after="0" w:line="240" w:lineRule="auto"/>
+        <w:spacing w:after="0" w:before="0" w:line="240" w:lineRule="auto"/>
+        <w:rPr>
+          <w:rFonts w:ascii="Arial" w:cs="Arial" w:eastAsia="Arial" w:hAnsi="Arial"/>
+          <w:b w:val="1"/>
+          <w:sz w:val="20"/>
+          <w:szCs w:val="20"/>
+        </w:rPr>
+      </w:pPr>
+      <w:r>
+        <w:rPr>
+          <w:rtl w:val="0"/>
+        </w:rPr>
+      </w:r>
+    </w:p>
+    <w:p>
+      <w:pPr>
+        <w:spacing w:after="0" w:before="0" w:line="240" w:lineRule="auto"/>
         <w:rPr>
           <w:rFonts w:ascii="Arial" w:cs="Arial" w:eastAsia="Arial" w:hAnsi="Arial"/>
           <w:b w:val="1"/>
@@ -1633,6 +1796,7 @@
         <w:tblStyle w:val="Table10"/>
         <w:tblW w:w="9300.0" w:type="dxa"/>
         <w:jc w:val="left"/>
+        <w:tblInd w:w="-108.0" w:type="dxa"/>
         <w:tblLayout w:type="fixed"/>
         <w:tblLook w:val="0000"/>
       </w:tblPr>
@@ -1661,14 +1825,7 @@
           </w:tcPr>
           <w:p>
             <w:pPr>
-              <w:pBdr>
-                <w:top w:space="0" w:sz="0" w:val="nil"/>
-                <w:left w:space="0" w:sz="0" w:val="nil"/>
-                <w:bottom w:space="0" w:sz="0" w:val="nil"/>
-                <w:right w:space="0" w:sz="0" w:val="nil"/>
-                <w:between w:space="0" w:sz="0" w:val="nil"/>
-              </w:pBdr>
-              <w:spacing w:after="0" w:line="240" w:lineRule="auto"/>
+              <w:spacing w:after="0" w:before="0" w:line="240" w:lineRule="auto"/>
               <w:jc w:val="both"/>
               <w:rPr>
                 <w:rFonts w:ascii="Arial" w:cs="Arial" w:eastAsia="Arial" w:hAnsi="Arial"/>
@@ -1698,23 +1855,23 @@
     </w:tbl>
     <w:p>
       <w:pPr>
-        <w:spacing w:after="0" w:line="240" w:lineRule="auto"/>
-        <w:rPr>
-          <w:rFonts w:ascii="Arial" w:cs="Arial" w:eastAsia="Arial" w:hAnsi="Arial"/>
-          <w:b w:val="1"/>
-          <w:sz w:val="20"/>
-          <w:szCs w:val="20"/>
-        </w:rPr>
-      </w:pPr>
-      <w:r>
-        <w:rPr>
-          <w:rtl w:val="0"/>
-        </w:rPr>
-      </w:r>
-    </w:p>
-    <w:p>
-      <w:pPr>
-        <w:spacing w:after="0" w:line="240" w:lineRule="auto"/>
+        <w:spacing w:after="0" w:before="0" w:line="240" w:lineRule="auto"/>
+        <w:rPr>
+          <w:rFonts w:ascii="Arial" w:cs="Arial" w:eastAsia="Arial" w:hAnsi="Arial"/>
+          <w:b w:val="1"/>
+          <w:sz w:val="20"/>
+          <w:szCs w:val="20"/>
+        </w:rPr>
+      </w:pPr>
+      <w:r>
+        <w:rPr>
+          <w:rtl w:val="0"/>
+        </w:rPr>
+      </w:r>
+    </w:p>
+    <w:p>
+      <w:pPr>
+        <w:spacing w:after="0" w:before="0" w:line="240" w:lineRule="auto"/>
         <w:rPr>
           <w:rFonts w:ascii="Arial" w:cs="Arial" w:eastAsia="Arial" w:hAnsi="Arial"/>
           <w:b w:val="1"/>
@@ -1738,6 +1895,7 @@
         <w:tblStyle w:val="Table11"/>
         <w:tblW w:w="9300.0" w:type="dxa"/>
         <w:jc w:val="left"/>
+        <w:tblInd w:w="-108.0" w:type="dxa"/>
         <w:tblLayout w:type="fixed"/>
         <w:tblLook w:val="0000"/>
       </w:tblPr>
@@ -1766,14 +1924,7 @@
           </w:tcPr>
           <w:p>
             <w:pPr>
-              <w:pBdr>
-                <w:top w:space="0" w:sz="0" w:val="nil"/>
-                <w:left w:space="0" w:sz="0" w:val="nil"/>
-                <w:bottom w:space="0" w:sz="0" w:val="nil"/>
-                <w:right w:space="0" w:sz="0" w:val="nil"/>
-                <w:between w:space="0" w:sz="0" w:val="nil"/>
-              </w:pBdr>
-              <w:spacing w:after="0" w:line="240" w:lineRule="auto"/>
+              <w:spacing w:after="0" w:before="0" w:line="240" w:lineRule="auto"/>
               <w:jc w:val="both"/>
               <w:rPr>
                 <w:rFonts w:ascii="Arial" w:cs="Arial" w:eastAsia="Arial" w:hAnsi="Arial"/>
@@ -1803,23 +1954,23 @@
     </w:tbl>
     <w:p>
       <w:pPr>
-        <w:spacing w:after="0" w:line="240" w:lineRule="auto"/>
-        <w:rPr>
-          <w:rFonts w:ascii="Arial" w:cs="Arial" w:eastAsia="Arial" w:hAnsi="Arial"/>
-          <w:b w:val="1"/>
-          <w:sz w:val="20"/>
-          <w:szCs w:val="20"/>
-        </w:rPr>
-      </w:pPr>
-      <w:r>
-        <w:rPr>
-          <w:rtl w:val="0"/>
-        </w:rPr>
-      </w:r>
-    </w:p>
-    <w:p>
-      <w:pPr>
-        <w:spacing w:after="0" w:line="240" w:lineRule="auto"/>
+        <w:spacing w:after="0" w:before="0" w:line="240" w:lineRule="auto"/>
+        <w:rPr>
+          <w:rFonts w:ascii="Arial" w:cs="Arial" w:eastAsia="Arial" w:hAnsi="Arial"/>
+          <w:b w:val="1"/>
+          <w:sz w:val="20"/>
+          <w:szCs w:val="20"/>
+        </w:rPr>
+      </w:pPr>
+      <w:r>
+        <w:rPr>
+          <w:rtl w:val="0"/>
+        </w:rPr>
+      </w:r>
+    </w:p>
+    <w:p>
+      <w:pPr>
+        <w:spacing w:after="0" w:before="0" w:line="240" w:lineRule="auto"/>
         <w:rPr>
           <w:rFonts w:ascii="Arial" w:cs="Arial" w:eastAsia="Arial" w:hAnsi="Arial"/>
           <w:b w:val="1"/>
@@ -1843,6 +1994,7 @@
         <w:tblStyle w:val="Table12"/>
         <w:tblW w:w="9300.0" w:type="dxa"/>
         <w:jc w:val="left"/>
+        <w:tblInd w:w="-108.0" w:type="dxa"/>
         <w:tblLayout w:type="fixed"/>
         <w:tblLook w:val="0000"/>
       </w:tblPr>
@@ -1917,9 +2069,9 @@
             <w:pPr>
               <w:numPr>
                 <w:ilvl w:val="0"/>
-                <w:numId w:val="1"/>
+                <w:numId w:val="2"/>
               </w:numPr>
-              <w:spacing w:after="0" w:afterAutospacing="0" w:before="240" w:line="240" w:lineRule="auto"/>
+              <w:spacing w:after="0" w:before="240" w:line="240" w:lineRule="auto"/>
               <w:ind w:left="720" w:hanging="360"/>
               <w:jc w:val="both"/>
               <w:rPr>
@@ -1965,9 +2117,9 @@
             <w:pPr>
               <w:numPr>
                 <w:ilvl w:val="0"/>
-                <w:numId w:val="1"/>
+                <w:numId w:val="2"/>
               </w:numPr>
-              <w:spacing w:after="0" w:afterAutospacing="0" w:before="0" w:beforeAutospacing="0" w:line="240" w:lineRule="auto"/>
+              <w:spacing w:after="0" w:before="0" w:line="240" w:lineRule="auto"/>
               <w:ind w:left="720" w:hanging="360"/>
               <w:jc w:val="both"/>
               <w:rPr>
@@ -2013,9 +2165,9 @@
             <w:pPr>
               <w:numPr>
                 <w:ilvl w:val="0"/>
-                <w:numId w:val="1"/>
+                <w:numId w:val="2"/>
               </w:numPr>
-              <w:spacing w:after="0" w:afterAutospacing="0" w:before="0" w:beforeAutospacing="0" w:line="240" w:lineRule="auto"/>
+              <w:spacing w:after="0" w:before="0" w:line="240" w:lineRule="auto"/>
               <w:ind w:left="720" w:hanging="360"/>
               <w:jc w:val="both"/>
               <w:rPr>
@@ -2061,9 +2213,9 @@
             <w:pPr>
               <w:numPr>
                 <w:ilvl w:val="0"/>
-                <w:numId w:val="1"/>
+                <w:numId w:val="2"/>
               </w:numPr>
-              <w:spacing w:after="240" w:before="0" w:beforeAutospacing="0" w:line="240" w:lineRule="auto"/>
+              <w:spacing w:after="240" w:before="0" w:line="240" w:lineRule="auto"/>
               <w:ind w:left="720" w:hanging="360"/>
               <w:jc w:val="both"/>
               <w:rPr>
@@ -2133,151 +2285,151 @@
     </w:tbl>
     <w:p>
       <w:pPr>
-        <w:spacing w:after="0" w:line="240" w:lineRule="auto"/>
-        <w:rPr>
-          <w:rFonts w:ascii="Arial" w:cs="Arial" w:eastAsia="Arial" w:hAnsi="Arial"/>
-          <w:b w:val="1"/>
-          <w:sz w:val="20"/>
-          <w:szCs w:val="20"/>
-        </w:rPr>
-      </w:pPr>
-      <w:r>
-        <w:rPr>
-          <w:rtl w:val="0"/>
-        </w:rPr>
-      </w:r>
-    </w:p>
-    <w:p>
-      <w:pPr>
-        <w:spacing w:after="0" w:line="240" w:lineRule="auto"/>
-        <w:rPr>
-          <w:rFonts w:ascii="Arial" w:cs="Arial" w:eastAsia="Arial" w:hAnsi="Arial"/>
-          <w:b w:val="1"/>
-          <w:sz w:val="20"/>
-          <w:szCs w:val="20"/>
-        </w:rPr>
-      </w:pPr>
-      <w:r>
-        <w:rPr>
-          <w:rtl w:val="0"/>
-        </w:rPr>
-      </w:r>
-    </w:p>
-    <w:p>
-      <w:pPr>
-        <w:spacing w:after="0" w:line="240" w:lineRule="auto"/>
-        <w:rPr>
-          <w:rFonts w:ascii="Arial" w:cs="Arial" w:eastAsia="Arial" w:hAnsi="Arial"/>
-          <w:b w:val="1"/>
-          <w:sz w:val="20"/>
-          <w:szCs w:val="20"/>
-        </w:rPr>
-      </w:pPr>
-      <w:r>
-        <w:rPr>
-          <w:rtl w:val="0"/>
-        </w:rPr>
-      </w:r>
-    </w:p>
-    <w:p>
-      <w:pPr>
-        <w:spacing w:after="0" w:line="240" w:lineRule="auto"/>
-        <w:rPr>
-          <w:rFonts w:ascii="Arial" w:cs="Arial" w:eastAsia="Arial" w:hAnsi="Arial"/>
-          <w:b w:val="1"/>
-          <w:sz w:val="20"/>
-          <w:szCs w:val="20"/>
-        </w:rPr>
-      </w:pPr>
-      <w:r>
-        <w:rPr>
-          <w:rtl w:val="0"/>
-        </w:rPr>
-      </w:r>
-    </w:p>
-    <w:p>
-      <w:pPr>
-        <w:spacing w:after="0" w:line="240" w:lineRule="auto"/>
-        <w:rPr>
-          <w:rFonts w:ascii="Arial" w:cs="Arial" w:eastAsia="Arial" w:hAnsi="Arial"/>
-          <w:b w:val="1"/>
-          <w:sz w:val="20"/>
-          <w:szCs w:val="20"/>
-        </w:rPr>
-      </w:pPr>
-      <w:r>
-        <w:rPr>
-          <w:rtl w:val="0"/>
-        </w:rPr>
-      </w:r>
-    </w:p>
-    <w:p>
-      <w:pPr>
-        <w:spacing w:after="0" w:line="240" w:lineRule="auto"/>
-        <w:rPr>
-          <w:rFonts w:ascii="Arial" w:cs="Arial" w:eastAsia="Arial" w:hAnsi="Arial"/>
-          <w:b w:val="1"/>
-          <w:sz w:val="20"/>
-          <w:szCs w:val="20"/>
-        </w:rPr>
-      </w:pPr>
-      <w:r>
-        <w:rPr>
-          <w:rtl w:val="0"/>
-        </w:rPr>
-      </w:r>
-    </w:p>
-    <w:p>
-      <w:pPr>
-        <w:spacing w:after="0" w:line="240" w:lineRule="auto"/>
-        <w:rPr>
-          <w:rFonts w:ascii="Arial" w:cs="Arial" w:eastAsia="Arial" w:hAnsi="Arial"/>
-          <w:b w:val="1"/>
-          <w:sz w:val="20"/>
-          <w:szCs w:val="20"/>
-        </w:rPr>
-      </w:pPr>
-      <w:r>
-        <w:rPr>
-          <w:rtl w:val="0"/>
-        </w:rPr>
-      </w:r>
-    </w:p>
-    <w:p>
-      <w:pPr>
-        <w:spacing w:after="0" w:line="240" w:lineRule="auto"/>
-        <w:rPr>
-          <w:rFonts w:ascii="Arial" w:cs="Arial" w:eastAsia="Arial" w:hAnsi="Arial"/>
-          <w:b w:val="1"/>
-          <w:sz w:val="20"/>
-          <w:szCs w:val="20"/>
-        </w:rPr>
-      </w:pPr>
-      <w:r>
-        <w:rPr>
-          <w:rtl w:val="0"/>
-        </w:rPr>
-      </w:r>
-    </w:p>
-    <w:p>
-      <w:pPr>
-        <w:spacing w:after="0" w:line="240" w:lineRule="auto"/>
-        <w:rPr>
-          <w:rFonts w:ascii="Arial" w:cs="Arial" w:eastAsia="Arial" w:hAnsi="Arial"/>
-          <w:b w:val="1"/>
-          <w:sz w:val="20"/>
-          <w:szCs w:val="20"/>
-        </w:rPr>
-      </w:pPr>
-      <w:r>
-        <w:rPr>
-          <w:rtl w:val="0"/>
-        </w:rPr>
-      </w:r>
-    </w:p>
-    <w:p>
-      <w:pPr>
-        <w:spacing w:after="0" w:line="240" w:lineRule="auto"/>
+        <w:spacing w:after="0" w:before="0" w:line="240" w:lineRule="auto"/>
+        <w:rPr>
+          <w:rFonts w:ascii="Arial" w:cs="Arial" w:eastAsia="Arial" w:hAnsi="Arial"/>
+          <w:b w:val="1"/>
+          <w:sz w:val="20"/>
+          <w:szCs w:val="20"/>
+        </w:rPr>
+      </w:pPr>
+      <w:r>
+        <w:rPr>
+          <w:rtl w:val="0"/>
+        </w:rPr>
+      </w:r>
+    </w:p>
+    <w:p>
+      <w:pPr>
+        <w:spacing w:after="0" w:before="0" w:line="240" w:lineRule="auto"/>
+        <w:rPr>
+          <w:rFonts w:ascii="Arial" w:cs="Arial" w:eastAsia="Arial" w:hAnsi="Arial"/>
+          <w:b w:val="1"/>
+          <w:sz w:val="20"/>
+          <w:szCs w:val="20"/>
+        </w:rPr>
+      </w:pPr>
+      <w:r>
+        <w:rPr>
+          <w:rtl w:val="0"/>
+        </w:rPr>
+      </w:r>
+    </w:p>
+    <w:p>
+      <w:pPr>
+        <w:spacing w:after="0" w:before="0" w:line="240" w:lineRule="auto"/>
+        <w:rPr>
+          <w:rFonts w:ascii="Arial" w:cs="Arial" w:eastAsia="Arial" w:hAnsi="Arial"/>
+          <w:b w:val="1"/>
+          <w:sz w:val="20"/>
+          <w:szCs w:val="20"/>
+        </w:rPr>
+      </w:pPr>
+      <w:r>
+        <w:rPr>
+          <w:rtl w:val="0"/>
+        </w:rPr>
+      </w:r>
+    </w:p>
+    <w:p>
+      <w:pPr>
+        <w:spacing w:after="0" w:before="0" w:line="240" w:lineRule="auto"/>
+        <w:rPr>
+          <w:rFonts w:ascii="Arial" w:cs="Arial" w:eastAsia="Arial" w:hAnsi="Arial"/>
+          <w:b w:val="1"/>
+          <w:sz w:val="20"/>
+          <w:szCs w:val="20"/>
+        </w:rPr>
+      </w:pPr>
+      <w:r>
+        <w:rPr>
+          <w:rtl w:val="0"/>
+        </w:rPr>
+      </w:r>
+    </w:p>
+    <w:p>
+      <w:pPr>
+        <w:spacing w:after="0" w:before="0" w:line="240" w:lineRule="auto"/>
+        <w:rPr>
+          <w:rFonts w:ascii="Arial" w:cs="Arial" w:eastAsia="Arial" w:hAnsi="Arial"/>
+          <w:b w:val="1"/>
+          <w:sz w:val="20"/>
+          <w:szCs w:val="20"/>
+        </w:rPr>
+      </w:pPr>
+      <w:r>
+        <w:rPr>
+          <w:rtl w:val="0"/>
+        </w:rPr>
+      </w:r>
+    </w:p>
+    <w:p>
+      <w:pPr>
+        <w:spacing w:after="0" w:before="0" w:line="240" w:lineRule="auto"/>
+        <w:rPr>
+          <w:rFonts w:ascii="Arial" w:cs="Arial" w:eastAsia="Arial" w:hAnsi="Arial"/>
+          <w:b w:val="1"/>
+          <w:sz w:val="20"/>
+          <w:szCs w:val="20"/>
+        </w:rPr>
+      </w:pPr>
+      <w:r>
+        <w:rPr>
+          <w:rtl w:val="0"/>
+        </w:rPr>
+      </w:r>
+    </w:p>
+    <w:p>
+      <w:pPr>
+        <w:spacing w:after="0" w:before="0" w:line="240" w:lineRule="auto"/>
+        <w:rPr>
+          <w:rFonts w:ascii="Arial" w:cs="Arial" w:eastAsia="Arial" w:hAnsi="Arial"/>
+          <w:b w:val="1"/>
+          <w:sz w:val="20"/>
+          <w:szCs w:val="20"/>
+        </w:rPr>
+      </w:pPr>
+      <w:r>
+        <w:rPr>
+          <w:rtl w:val="0"/>
+        </w:rPr>
+      </w:r>
+    </w:p>
+    <w:p>
+      <w:pPr>
+        <w:spacing w:after="0" w:before="0" w:line="240" w:lineRule="auto"/>
+        <w:rPr>
+          <w:rFonts w:ascii="Arial" w:cs="Arial" w:eastAsia="Arial" w:hAnsi="Arial"/>
+          <w:b w:val="1"/>
+          <w:sz w:val="20"/>
+          <w:szCs w:val="20"/>
+        </w:rPr>
+      </w:pPr>
+      <w:r>
+        <w:rPr>
+          <w:rtl w:val="0"/>
+        </w:rPr>
+      </w:r>
+    </w:p>
+    <w:p>
+      <w:pPr>
+        <w:spacing w:after="0" w:before="0" w:line="240" w:lineRule="auto"/>
+        <w:rPr>
+          <w:rFonts w:ascii="Arial" w:cs="Arial" w:eastAsia="Arial" w:hAnsi="Arial"/>
+          <w:b w:val="1"/>
+          <w:sz w:val="20"/>
+          <w:szCs w:val="20"/>
+        </w:rPr>
+      </w:pPr>
+      <w:r>
+        <w:rPr>
+          <w:rtl w:val="0"/>
+        </w:rPr>
+      </w:r>
+    </w:p>
+    <w:p>
+      <w:pPr>
+        <w:spacing w:after="0" w:before="0" w:line="240" w:lineRule="auto"/>
         <w:rPr>
           <w:rFonts w:ascii="Arial" w:cs="Arial" w:eastAsia="Arial" w:hAnsi="Arial"/>
           <w:sz w:val="20"/>
@@ -2302,14 +2454,7 @@
     </w:p>
     <w:p>
       <w:pPr>
-        <w:pBdr>
-          <w:top w:space="0" w:sz="0" w:val="nil"/>
-          <w:left w:space="0" w:sz="0" w:val="nil"/>
-          <w:bottom w:space="0" w:sz="0" w:val="nil"/>
-          <w:right w:space="0" w:sz="0" w:val="nil"/>
-          <w:between w:space="0" w:sz="0" w:val="nil"/>
-        </w:pBdr>
-        <w:spacing w:after="0" w:line="240" w:lineRule="auto"/>
+        <w:spacing w:after="0" w:before="0" w:line="240" w:lineRule="auto"/>
         <w:jc w:val="both"/>
         <w:rPr>
           <w:rFonts w:ascii="Arial" w:cs="Arial" w:eastAsia="Arial" w:hAnsi="Arial"/>
@@ -2333,22 +2478,22 @@
     </w:p>
     <w:p>
       <w:pPr>
-        <w:spacing w:after="0" w:line="240" w:lineRule="auto"/>
-        <w:rPr>
-          <w:rFonts w:ascii="Arial" w:cs="Arial" w:eastAsia="Arial" w:hAnsi="Arial"/>
-          <w:sz w:val="20"/>
-          <w:szCs w:val="20"/>
-        </w:rPr>
-      </w:pPr>
-      <w:r>
-        <w:rPr>
-          <w:rtl w:val="0"/>
-        </w:rPr>
-      </w:r>
-    </w:p>
-    <w:p>
-      <w:pPr>
-        <w:spacing w:after="0" w:line="240" w:lineRule="auto"/>
+        <w:spacing w:after="0" w:before="0" w:line="240" w:lineRule="auto"/>
+        <w:rPr>
+          <w:rFonts w:ascii="Arial" w:cs="Arial" w:eastAsia="Arial" w:hAnsi="Arial"/>
+          <w:sz w:val="20"/>
+          <w:szCs w:val="20"/>
+        </w:rPr>
+      </w:pPr>
+      <w:r>
+        <w:rPr>
+          <w:rtl w:val="0"/>
+        </w:rPr>
+      </w:r>
+    </w:p>
+    <w:p>
+      <w:pPr>
+        <w:spacing w:after="0" w:before="0" w:line="240" w:lineRule="auto"/>
         <w:rPr>
           <w:rFonts w:ascii="Arial" w:cs="Arial" w:eastAsia="Arial" w:hAnsi="Arial"/>
           <w:sz w:val="20"/>
@@ -2376,7 +2521,7 @@
         <w:tblStyle w:val="Table13"/>
         <w:tblW w:w="9356.0" w:type="dxa"/>
         <w:jc w:val="left"/>
-        <w:tblInd w:w="-1.0" w:type="dxa"/>
+        <w:tblInd w:w="-109.0" w:type="dxa"/>
         <w:tblLayout w:type="fixed"/>
         <w:tblLook w:val="0000"/>
       </w:tblPr>
@@ -2405,7 +2550,7 @@
           </w:tcPr>
           <w:p>
             <w:pPr>
-              <w:spacing w:after="0" w:line="240" w:lineRule="auto"/>
+              <w:spacing w:after="0" w:before="0" w:line="240" w:lineRule="auto"/>
               <w:jc w:val="both"/>
               <w:rPr>
                 <w:rFonts w:ascii="Arial" w:cs="Arial" w:eastAsia="Arial" w:hAnsi="Arial"/>
@@ -2435,7 +2580,7 @@
     </w:tbl>
     <w:p>
       <w:pPr>
-        <w:spacing w:after="0" w:line="240" w:lineRule="auto"/>
+        <w:spacing w:after="0" w:before="0" w:line="240" w:lineRule="auto"/>
         <w:rPr>
           <w:rFonts w:ascii="Arial" w:cs="Arial" w:eastAsia="Arial" w:hAnsi="Arial"/>
           <w:b w:val="1"/>
@@ -2452,7 +2597,7 @@
     </w:p>
     <w:p>
       <w:pPr>
-        <w:spacing w:after="0" w:line="240" w:lineRule="auto"/>
+        <w:spacing w:after="0" w:before="0" w:line="240" w:lineRule="auto"/>
         <w:jc w:val="both"/>
         <w:rPr>
           <w:rFonts w:ascii="Arial" w:cs="Arial" w:eastAsia="Arial" w:hAnsi="Arial"/>
@@ -2481,6 +2626,7 @@
         <w:tblStyle w:val="Table14"/>
         <w:tblW w:w="9300.0" w:type="dxa"/>
         <w:jc w:val="left"/>
+        <w:tblInd w:w="-108.0" w:type="dxa"/>
         <w:tblLayout w:type="fixed"/>
         <w:tblLook w:val="0000"/>
       </w:tblPr>
@@ -2509,7 +2655,7 @@
           </w:tcPr>
           <w:p>
             <w:pPr>
-              <w:spacing w:after="0" w:line="240" w:lineRule="auto"/>
+              <w:spacing w:after="0" w:before="0" w:line="240" w:lineRule="auto"/>
               <w:jc w:val="both"/>
               <w:rPr>
                 <w:rFonts w:ascii="Arial" w:cs="Arial" w:eastAsia="Arial" w:hAnsi="Arial"/>
@@ -2538,23 +2684,23 @@
     </w:tbl>
     <w:p>
       <w:pPr>
-        <w:spacing w:after="0" w:line="240" w:lineRule="auto"/>
-        <w:rPr>
-          <w:rFonts w:ascii="Arial" w:cs="Arial" w:eastAsia="Arial" w:hAnsi="Arial"/>
-          <w:b w:val="1"/>
-          <w:sz w:val="20"/>
-          <w:szCs w:val="20"/>
-        </w:rPr>
-      </w:pPr>
-      <w:r>
-        <w:rPr>
-          <w:rtl w:val="0"/>
-        </w:rPr>
-      </w:r>
-    </w:p>
-    <w:p>
-      <w:pPr>
-        <w:spacing w:after="0" w:line="240" w:lineRule="auto"/>
+        <w:spacing w:after="0" w:before="0" w:line="240" w:lineRule="auto"/>
+        <w:rPr>
+          <w:rFonts w:ascii="Arial" w:cs="Arial" w:eastAsia="Arial" w:hAnsi="Arial"/>
+          <w:b w:val="1"/>
+          <w:sz w:val="20"/>
+          <w:szCs w:val="20"/>
+        </w:rPr>
+      </w:pPr>
+      <w:r>
+        <w:rPr>
+          <w:rtl w:val="0"/>
+        </w:rPr>
+      </w:r>
+    </w:p>
+    <w:p>
+      <w:pPr>
+        <w:spacing w:after="0" w:before="0" w:line="240" w:lineRule="auto"/>
         <w:rPr>
           <w:rFonts w:ascii="Arial" w:cs="Arial" w:eastAsia="Arial" w:hAnsi="Arial"/>
           <w:b w:val="1"/>
@@ -2578,6 +2724,7 @@
         <w:tblStyle w:val="Table15"/>
         <w:tblW w:w="9300.0" w:type="dxa"/>
         <w:jc w:val="left"/>
+        <w:tblInd w:w="-108.0" w:type="dxa"/>
         <w:tblLayout w:type="fixed"/>
         <w:tblLook w:val="0000"/>
       </w:tblPr>
@@ -2608,12 +2755,12 @@
             <w:pPr>
               <w:numPr>
                 <w:ilvl w:val="0"/>
-                <w:numId w:val="4"/>
+                <w:numId w:val="5"/>
               </w:numPr>
               <w:tabs>
                 <w:tab w:val="left" w:leader="none" w:pos="360"/>
               </w:tabs>
-              <w:spacing w:after="0" w:line="240" w:lineRule="auto"/>
+              <w:spacing w:after="0" w:before="0" w:line="240" w:lineRule="auto"/>
               <w:ind w:left="720" w:hanging="360"/>
               <w:jc w:val="both"/>
               <w:rPr>
@@ -2621,7 +2768,6 @@
                 <w:color w:val="525252"/>
                 <w:sz w:val="20"/>
                 <w:szCs w:val="20"/>
-                <w:u w:val="none"/>
               </w:rPr>
             </w:pPr>
             <w:r>
@@ -2633,18 +2779,23 @@
                 <w:rtl w:val="0"/>
               </w:rPr>
               <w:t xml:space="preserve">Desenvolver um dashboard funcional para monitoramento do consumo energético em residências de smart cities.</w:t>
+            </w:r>
+            <w:r>
+              <w:rPr>
+                <w:rtl w:val="0"/>
+              </w:rPr>
             </w:r>
           </w:p>
           <w:p>
             <w:pPr>
               <w:numPr>
                 <w:ilvl w:val="0"/>
-                <w:numId w:val="4"/>
+                <w:numId w:val="5"/>
               </w:numPr>
               <w:tabs>
                 <w:tab w:val="left" w:leader="none" w:pos="360"/>
               </w:tabs>
-              <w:spacing w:after="0" w:line="240" w:lineRule="auto"/>
+              <w:spacing w:after="0" w:before="0" w:line="240" w:lineRule="auto"/>
               <w:ind w:left="720" w:hanging="360"/>
               <w:jc w:val="both"/>
               <w:rPr>
@@ -2652,7 +2803,6 @@
                 <w:color w:val="525252"/>
                 <w:sz w:val="20"/>
                 <w:szCs w:val="20"/>
-                <w:u w:val="none"/>
               </w:rPr>
             </w:pPr>
             <w:r>
@@ -2664,18 +2814,23 @@
                 <w:rtl w:val="0"/>
               </w:rPr>
               <w:t xml:space="preserve">Permitir que o usuário defina metas mensais de consumo de energia.</w:t>
+            </w:r>
+            <w:r>
+              <w:rPr>
+                <w:rtl w:val="0"/>
+              </w:rPr>
             </w:r>
           </w:p>
           <w:p>
             <w:pPr>
               <w:numPr>
                 <w:ilvl w:val="0"/>
-                <w:numId w:val="4"/>
+                <w:numId w:val="5"/>
               </w:numPr>
               <w:tabs>
                 <w:tab w:val="left" w:leader="none" w:pos="360"/>
               </w:tabs>
-              <w:spacing w:after="0" w:line="240" w:lineRule="auto"/>
+              <w:spacing w:after="0" w:before="0" w:line="240" w:lineRule="auto"/>
               <w:ind w:left="720" w:hanging="360"/>
               <w:jc w:val="both"/>
               <w:rPr>
@@ -2683,7 +2838,6 @@
                 <w:color w:val="525252"/>
                 <w:sz w:val="20"/>
                 <w:szCs w:val="20"/>
-                <w:u w:val="none"/>
               </w:rPr>
             </w:pPr>
             <w:r>
@@ -2695,18 +2849,23 @@
                 <w:rtl w:val="0"/>
               </w:rPr>
               <w:t xml:space="preserve">Implementar um sistema de ranking com pontos baseados em ações sustentáveis do usuário.</w:t>
+            </w:r>
+            <w:r>
+              <w:rPr>
+                <w:rtl w:val="0"/>
+              </w:rPr>
             </w:r>
           </w:p>
           <w:p>
             <w:pPr>
               <w:numPr>
                 <w:ilvl w:val="0"/>
-                <w:numId w:val="4"/>
+                <w:numId w:val="5"/>
               </w:numPr>
               <w:tabs>
                 <w:tab w:val="left" w:leader="none" w:pos="360"/>
               </w:tabs>
-              <w:spacing w:after="0" w:line="240" w:lineRule="auto"/>
+              <w:spacing w:after="0" w:before="0" w:line="240" w:lineRule="auto"/>
               <w:ind w:left="720" w:hanging="360"/>
               <w:jc w:val="both"/>
               <w:rPr>
@@ -2714,7 +2873,6 @@
                 <w:color w:val="525252"/>
                 <w:sz w:val="20"/>
                 <w:szCs w:val="20"/>
-                <w:u w:val="none"/>
               </w:rPr>
             </w:pPr>
             <w:r>
@@ -2726,18 +2884,23 @@
                 <w:rtl w:val="0"/>
               </w:rPr>
               <w:t xml:space="preserve">Estimular o engajamento dos moradores por meio de recompensas trocáveis por benefícios reais.</w:t>
+            </w:r>
+            <w:r>
+              <w:rPr>
+                <w:rtl w:val="0"/>
+              </w:rPr>
             </w:r>
           </w:p>
           <w:p>
             <w:pPr>
               <w:numPr>
                 <w:ilvl w:val="0"/>
-                <w:numId w:val="4"/>
+                <w:numId w:val="5"/>
               </w:numPr>
               <w:tabs>
                 <w:tab w:val="left" w:leader="none" w:pos="360"/>
               </w:tabs>
-              <w:spacing w:after="0" w:line="240" w:lineRule="auto"/>
+              <w:spacing w:after="0" w:before="0" w:line="240" w:lineRule="auto"/>
               <w:ind w:left="720" w:hanging="360"/>
               <w:jc w:val="both"/>
               <w:rPr>
@@ -2745,7 +2908,6 @@
                 <w:color w:val="525252"/>
                 <w:sz w:val="20"/>
                 <w:szCs w:val="20"/>
-                <w:u w:val="none"/>
               </w:rPr>
             </w:pPr>
             <w:r>
@@ -2757,6 +2919,11 @@
                 <w:rtl w:val="0"/>
               </w:rPr>
               <w:t xml:space="preserve">Promover a educação energética e a conscientização ambiental entre os participantes.</w:t>
+            </w:r>
+            <w:r>
+              <w:rPr>
+                <w:rtl w:val="0"/>
+              </w:rPr>
             </w:r>
           </w:p>
           <w:p>
@@ -2764,7 +2931,7 @@
               <w:tabs>
                 <w:tab w:val="left" w:leader="none" w:pos="360"/>
               </w:tabs>
-              <w:spacing w:after="0" w:line="240" w:lineRule="auto"/>
+              <w:spacing w:after="0" w:before="0" w:line="240" w:lineRule="auto"/>
               <w:jc w:val="both"/>
               <w:rPr>
                 <w:rFonts w:ascii="Arial" w:cs="Arial" w:eastAsia="Arial" w:hAnsi="Arial"/>
@@ -2784,22 +2951,22 @@
     </w:tbl>
     <w:p>
       <w:pPr>
-        <w:spacing w:after="0" w:line="240" w:lineRule="auto"/>
-        <w:rPr>
-          <w:rFonts w:ascii="Arial" w:cs="Arial" w:eastAsia="Arial" w:hAnsi="Arial"/>
-          <w:sz w:val="20"/>
-          <w:szCs w:val="20"/>
-        </w:rPr>
-      </w:pPr>
-      <w:r>
-        <w:rPr>
-          <w:rtl w:val="0"/>
-        </w:rPr>
-      </w:r>
-    </w:p>
-    <w:p>
-      <w:pPr>
-        <w:spacing w:after="0" w:line="240" w:lineRule="auto"/>
+        <w:spacing w:after="0" w:before="0" w:line="240" w:lineRule="auto"/>
+        <w:rPr>
+          <w:rFonts w:ascii="Arial" w:cs="Arial" w:eastAsia="Arial" w:hAnsi="Arial"/>
+          <w:sz w:val="20"/>
+          <w:szCs w:val="20"/>
+        </w:rPr>
+      </w:pPr>
+      <w:r>
+        <w:rPr>
+          <w:rtl w:val="0"/>
+        </w:rPr>
+      </w:r>
+    </w:p>
+    <w:p>
+      <w:pPr>
+        <w:spacing w:after="0" w:before="0" w:line="240" w:lineRule="auto"/>
         <w:rPr>
           <w:rFonts w:ascii="Arial" w:cs="Arial" w:eastAsia="Arial" w:hAnsi="Arial"/>
           <w:sz w:val="20"/>
@@ -2827,6 +2994,7 @@
         <w:tblStyle w:val="Table16"/>
         <w:tblW w:w="9300.0" w:type="dxa"/>
         <w:jc w:val="left"/>
+        <w:tblInd w:w="-108.0" w:type="dxa"/>
         <w:tblLayout w:type="fixed"/>
         <w:tblLook w:val="0000"/>
       </w:tblPr>
@@ -2879,9 +3047,9 @@
             <w:pPr>
               <w:numPr>
                 <w:ilvl w:val="0"/>
-                <w:numId w:val="5"/>
+                <w:numId w:val="6"/>
               </w:numPr>
-              <w:spacing w:after="0" w:afterAutospacing="0" w:before="240" w:line="240" w:lineRule="auto"/>
+              <w:spacing w:after="0" w:before="240" w:line="240" w:lineRule="auto"/>
               <w:ind w:left="720" w:hanging="360"/>
               <w:rPr>
                 <w:rFonts w:ascii="Arial" w:cs="Arial" w:eastAsia="Arial" w:hAnsi="Arial"/>
@@ -2905,9 +3073,9 @@
             <w:pPr>
               <w:numPr>
                 <w:ilvl w:val="0"/>
-                <w:numId w:val="5"/>
+                <w:numId w:val="6"/>
               </w:numPr>
-              <w:spacing w:after="0" w:afterAutospacing="0" w:before="0" w:beforeAutospacing="0" w:line="240" w:lineRule="auto"/>
+              <w:spacing w:after="0" w:before="0" w:line="240" w:lineRule="auto"/>
               <w:ind w:left="720" w:hanging="360"/>
               <w:rPr>
                 <w:rFonts w:ascii="Arial" w:cs="Arial" w:eastAsia="Arial" w:hAnsi="Arial"/>
@@ -2931,9 +3099,9 @@
             <w:pPr>
               <w:numPr>
                 <w:ilvl w:val="0"/>
-                <w:numId w:val="5"/>
+                <w:numId w:val="6"/>
               </w:numPr>
-              <w:spacing w:after="0" w:afterAutospacing="0" w:before="0" w:beforeAutospacing="0" w:line="240" w:lineRule="auto"/>
+              <w:spacing w:after="0" w:before="0" w:line="240" w:lineRule="auto"/>
               <w:ind w:left="720" w:hanging="360"/>
               <w:rPr>
                 <w:rFonts w:ascii="Arial" w:cs="Arial" w:eastAsia="Arial" w:hAnsi="Arial"/>
@@ -2957,9 +3125,9 @@
             <w:pPr>
               <w:numPr>
                 <w:ilvl w:val="0"/>
-                <w:numId w:val="5"/>
+                <w:numId w:val="6"/>
               </w:numPr>
-              <w:spacing w:after="0" w:afterAutospacing="0" w:before="0" w:beforeAutospacing="0" w:line="240" w:lineRule="auto"/>
+              <w:spacing w:after="0" w:before="0" w:line="240" w:lineRule="auto"/>
               <w:ind w:left="720" w:hanging="360"/>
               <w:rPr>
                 <w:rFonts w:ascii="Arial" w:cs="Arial" w:eastAsia="Arial" w:hAnsi="Arial"/>
@@ -2983,9 +3151,9 @@
             <w:pPr>
               <w:numPr>
                 <w:ilvl w:val="0"/>
-                <w:numId w:val="5"/>
+                <w:numId w:val="6"/>
               </w:numPr>
-              <w:spacing w:after="240" w:before="0" w:beforeAutospacing="0" w:line="240" w:lineRule="auto"/>
+              <w:spacing w:after="240" w:before="0" w:line="240" w:lineRule="auto"/>
               <w:ind w:left="720" w:hanging="360"/>
               <w:rPr>
                 <w:rFonts w:ascii="Arial" w:cs="Arial" w:eastAsia="Arial" w:hAnsi="Arial"/>
@@ -3037,22 +3205,22 @@
     </w:tbl>
     <w:p>
       <w:pPr>
-        <w:spacing w:after="0" w:line="240" w:lineRule="auto"/>
-        <w:rPr>
-          <w:rFonts w:ascii="Arial" w:cs="Arial" w:eastAsia="Arial" w:hAnsi="Arial"/>
-          <w:sz w:val="20"/>
-          <w:szCs w:val="20"/>
-        </w:rPr>
-      </w:pPr>
-      <w:r>
-        <w:rPr>
-          <w:rtl w:val="0"/>
-        </w:rPr>
-      </w:r>
-    </w:p>
-    <w:p>
-      <w:pPr>
-        <w:spacing w:after="0" w:line="240" w:lineRule="auto"/>
+        <w:spacing w:after="0" w:before="0" w:line="240" w:lineRule="auto"/>
+        <w:rPr>
+          <w:rFonts w:ascii="Arial" w:cs="Arial" w:eastAsia="Arial" w:hAnsi="Arial"/>
+          <w:sz w:val="20"/>
+          <w:szCs w:val="20"/>
+        </w:rPr>
+      </w:pPr>
+      <w:r>
+        <w:rPr>
+          <w:rtl w:val="0"/>
+        </w:rPr>
+      </w:r>
+    </w:p>
+    <w:p>
+      <w:pPr>
+        <w:spacing w:after="0" w:before="0" w:line="240" w:lineRule="auto"/>
         <w:rPr>
           <w:rFonts w:ascii="Arial" w:cs="Arial" w:eastAsia="Arial" w:hAnsi="Arial"/>
           <w:sz w:val="20"/>
@@ -3080,7 +3248,7 @@
         <w:tblStyle w:val="Table17"/>
         <w:tblW w:w="9360.0" w:type="dxa"/>
         <w:jc w:val="left"/>
-        <w:tblInd w:w="-5.0" w:type="dxa"/>
+        <w:tblInd w:w="-113.0" w:type="dxa"/>
         <w:tblLayout w:type="fixed"/>
         <w:tblLook w:val="0000"/>
       </w:tblPr>
@@ -3155,9 +3323,9 @@
             <w:pPr>
               <w:numPr>
                 <w:ilvl w:val="0"/>
-                <w:numId w:val="3"/>
+                <w:numId w:val="4"/>
               </w:numPr>
-              <w:spacing w:after="0" w:afterAutospacing="0" w:before="240" w:line="240" w:lineRule="auto"/>
+              <w:spacing w:after="0" w:before="240" w:line="240" w:lineRule="auto"/>
               <w:ind w:left="720" w:hanging="360"/>
               <w:rPr>
                 <w:rFonts w:ascii="Arial" w:cs="Arial" w:eastAsia="Arial" w:hAnsi="Arial"/>
@@ -3192,9 +3360,9 @@
             <w:pPr>
               <w:numPr>
                 <w:ilvl w:val="0"/>
-                <w:numId w:val="3"/>
+                <w:numId w:val="4"/>
               </w:numPr>
-              <w:spacing w:after="0" w:afterAutospacing="0" w:before="0" w:beforeAutospacing="0" w:line="240" w:lineRule="auto"/>
+              <w:spacing w:after="0" w:before="0" w:line="240" w:lineRule="auto"/>
               <w:ind w:left="720" w:hanging="360"/>
               <w:rPr>
                 <w:rFonts w:ascii="Arial" w:cs="Arial" w:eastAsia="Arial" w:hAnsi="Arial"/>
@@ -3229,9 +3397,9 @@
             <w:pPr>
               <w:numPr>
                 <w:ilvl w:val="0"/>
-                <w:numId w:val="3"/>
+                <w:numId w:val="4"/>
               </w:numPr>
-              <w:spacing w:after="0" w:afterAutospacing="0" w:before="0" w:beforeAutospacing="0" w:line="240" w:lineRule="auto"/>
+              <w:spacing w:after="0" w:before="0" w:line="240" w:lineRule="auto"/>
               <w:ind w:left="720" w:hanging="360"/>
               <w:rPr>
                 <w:rFonts w:ascii="Arial" w:cs="Arial" w:eastAsia="Arial" w:hAnsi="Arial"/>
@@ -3266,9 +3434,9 @@
             <w:pPr>
               <w:numPr>
                 <w:ilvl w:val="0"/>
-                <w:numId w:val="3"/>
+                <w:numId w:val="4"/>
               </w:numPr>
-              <w:spacing w:after="240" w:before="0" w:beforeAutospacing="0" w:line="240" w:lineRule="auto"/>
+              <w:spacing w:after="240" w:before="0" w:line="240" w:lineRule="auto"/>
               <w:ind w:left="720" w:hanging="360"/>
               <w:rPr>
                 <w:rFonts w:ascii="Arial" w:cs="Arial" w:eastAsia="Arial" w:hAnsi="Arial"/>
@@ -3297,11 +3465,6 @@
                 <w:rtl w:val="0"/>
               </w:rPr>
               <w:t xml:space="preserve">, ao promover economia de energia em larga escala em comunidades urbanas, alinhando-se aos princípios das smart cities e aos Objetivos de Desenvolvimento Sustentável. </w:t>
-            </w:r>
-            <w:r>
-              <w:rPr>
-                <w:rtl w:val="0"/>
-              </w:rPr>
             </w:r>
           </w:p>
         </w:tc>
@@ -3309,23 +3472,23 @@
     </w:tbl>
     <w:p>
       <w:pPr>
-        <w:spacing w:after="0" w:line="240" w:lineRule="auto"/>
-        <w:rPr>
-          <w:rFonts w:ascii="Arial" w:cs="Arial" w:eastAsia="Arial" w:hAnsi="Arial"/>
-          <w:b w:val="1"/>
-          <w:sz w:val="20"/>
-          <w:szCs w:val="20"/>
-        </w:rPr>
-      </w:pPr>
-      <w:r>
-        <w:rPr>
-          <w:rtl w:val="0"/>
-        </w:rPr>
-      </w:r>
-    </w:p>
-    <w:p>
-      <w:pPr>
-        <w:spacing w:after="0" w:line="240" w:lineRule="auto"/>
+        <w:spacing w:after="0" w:before="0" w:line="240" w:lineRule="auto"/>
+        <w:rPr>
+          <w:rFonts w:ascii="Arial" w:cs="Arial" w:eastAsia="Arial" w:hAnsi="Arial"/>
+          <w:b w:val="1"/>
+          <w:sz w:val="20"/>
+          <w:szCs w:val="20"/>
+        </w:rPr>
+      </w:pPr>
+      <w:r>
+        <w:rPr>
+          <w:rtl w:val="0"/>
+        </w:rPr>
+      </w:r>
+    </w:p>
+    <w:p>
+      <w:pPr>
+        <w:spacing w:after="0" w:before="0" w:line="240" w:lineRule="auto"/>
         <w:rPr>
           <w:rFonts w:ascii="Arial" w:cs="Arial" w:eastAsia="Arial" w:hAnsi="Arial"/>
           <w:sz w:val="20"/>
@@ -3353,6 +3516,7 @@
         <w:tblStyle w:val="Table18"/>
         <w:tblW w:w="9300.0" w:type="dxa"/>
         <w:jc w:val="left"/>
+        <w:tblInd w:w="-108.0" w:type="dxa"/>
         <w:tblLayout w:type="fixed"/>
         <w:tblLook w:val="0000"/>
       </w:tblPr>
@@ -3409,22 +3573,22 @@
     </w:tbl>
     <w:p>
       <w:pPr>
-        <w:spacing w:after="0" w:line="240" w:lineRule="auto"/>
-        <w:rPr>
-          <w:rFonts w:ascii="Arial" w:cs="Arial" w:eastAsia="Arial" w:hAnsi="Arial"/>
-          <w:sz w:val="20"/>
-          <w:szCs w:val="20"/>
-        </w:rPr>
-      </w:pPr>
-      <w:r>
-        <w:rPr>
-          <w:rtl w:val="0"/>
-        </w:rPr>
-      </w:r>
-    </w:p>
-    <w:p>
-      <w:pPr>
-        <w:spacing w:after="0" w:line="240" w:lineRule="auto"/>
+        <w:spacing w:after="0" w:before="0" w:line="240" w:lineRule="auto"/>
+        <w:rPr>
+          <w:rFonts w:ascii="Arial" w:cs="Arial" w:eastAsia="Arial" w:hAnsi="Arial"/>
+          <w:sz w:val="20"/>
+          <w:szCs w:val="20"/>
+        </w:rPr>
+      </w:pPr>
+      <w:r>
+        <w:rPr>
+          <w:rtl w:val="0"/>
+        </w:rPr>
+      </w:r>
+    </w:p>
+    <w:p>
+      <w:pPr>
+        <w:spacing w:after="0" w:before="0" w:line="240" w:lineRule="auto"/>
         <w:rPr>
           <w:rFonts w:ascii="Arial" w:cs="Arial" w:eastAsia="Arial" w:hAnsi="Arial"/>
           <w:b w:val="1"/>
@@ -3448,6 +3612,7 @@
         <w:tblStyle w:val="Table19"/>
         <w:tblW w:w="9300.0" w:type="dxa"/>
         <w:jc w:val="left"/>
+        <w:tblInd w:w="-108.0" w:type="dxa"/>
         <w:tblLayout w:type="fixed"/>
         <w:tblLook w:val="0000"/>
       </w:tblPr>
@@ -3476,7 +3641,7 @@
           </w:tcPr>
           <w:p>
             <w:pPr>
-              <w:spacing w:after="0" w:line="240" w:lineRule="auto"/>
+              <w:spacing w:after="0" w:before="0" w:line="240" w:lineRule="auto"/>
               <w:rPr>
                 <w:rFonts w:ascii="Arial" w:cs="Arial" w:eastAsia="Arial" w:hAnsi="Arial"/>
                 <w:color w:val="434343"/>
@@ -3505,7 +3670,7 @@
               </w:rPr>
               <w:t xml:space="preserve"> Como a Planet Smart City quer revolucionar moradias populares. São Paulo: UOL, 2023. Disponível em: </w:t>
             </w:r>
-            <w:hyperlink r:id="rId6">
+            <w:hyperlink r:id="rId13">
               <w:r>
                 <w:rPr>
                   <w:rFonts w:ascii="Arial" w:cs="Arial" w:eastAsia="Arial" w:hAnsi="Arial"/>
@@ -3531,7 +3696,7 @@
           </w:p>
           <w:p>
             <w:pPr>
-              <w:spacing w:after="0" w:line="240" w:lineRule="auto"/>
+              <w:spacing w:after="0" w:before="0" w:line="240" w:lineRule="auto"/>
               <w:rPr>
                 <w:rFonts w:ascii="Arial" w:cs="Arial" w:eastAsia="Arial" w:hAnsi="Arial"/>
                 <w:color w:val="525252"/>
@@ -3571,87 +3736,87 @@
     </w:tbl>
     <w:p>
       <w:pPr>
-        <w:spacing w:after="0" w:line="240" w:lineRule="auto"/>
-        <w:rPr>
-          <w:rFonts w:ascii="Arial" w:cs="Arial" w:eastAsia="Arial" w:hAnsi="Arial"/>
-          <w:b w:val="1"/>
-          <w:sz w:val="20"/>
-          <w:szCs w:val="20"/>
-        </w:rPr>
-      </w:pPr>
-      <w:r>
-        <w:rPr>
-          <w:rtl w:val="0"/>
-        </w:rPr>
-      </w:r>
-    </w:p>
-    <w:p>
-      <w:pPr>
-        <w:spacing w:after="0" w:line="240" w:lineRule="auto"/>
-        <w:rPr>
-          <w:rFonts w:ascii="Arial" w:cs="Arial" w:eastAsia="Arial" w:hAnsi="Arial"/>
-          <w:b w:val="1"/>
-          <w:sz w:val="20"/>
-          <w:szCs w:val="20"/>
-        </w:rPr>
-      </w:pPr>
-      <w:r>
-        <w:rPr>
-          <w:rtl w:val="0"/>
-        </w:rPr>
-      </w:r>
-    </w:p>
-    <w:p>
-      <w:pPr>
-        <w:spacing w:after="0" w:line="240" w:lineRule="auto"/>
-        <w:rPr>
-          <w:rFonts w:ascii="Arial" w:cs="Arial" w:eastAsia="Arial" w:hAnsi="Arial"/>
-          <w:b w:val="1"/>
-          <w:sz w:val="20"/>
-          <w:szCs w:val="20"/>
-        </w:rPr>
-      </w:pPr>
-      <w:r>
-        <w:rPr>
-          <w:rtl w:val="0"/>
-        </w:rPr>
-      </w:r>
-    </w:p>
-    <w:p>
-      <w:pPr>
-        <w:spacing w:after="0" w:line="240" w:lineRule="auto"/>
-        <w:rPr>
-          <w:rFonts w:ascii="Arial" w:cs="Arial" w:eastAsia="Arial" w:hAnsi="Arial"/>
-          <w:b w:val="1"/>
-          <w:sz w:val="20"/>
-          <w:szCs w:val="20"/>
-        </w:rPr>
-      </w:pPr>
-      <w:r>
-        <w:rPr>
-          <w:rtl w:val="0"/>
-        </w:rPr>
-      </w:r>
-    </w:p>
-    <w:p>
-      <w:pPr>
-        <w:spacing w:after="0" w:line="240" w:lineRule="auto"/>
-        <w:rPr>
-          <w:rFonts w:ascii="Arial" w:cs="Arial" w:eastAsia="Arial" w:hAnsi="Arial"/>
-          <w:b w:val="1"/>
-          <w:sz w:val="20"/>
-          <w:szCs w:val="20"/>
-        </w:rPr>
-      </w:pPr>
-      <w:r>
-        <w:rPr>
-          <w:rtl w:val="0"/>
-        </w:rPr>
-      </w:r>
-    </w:p>
-    <w:p>
-      <w:pPr>
-        <w:spacing w:after="0" w:line="240" w:lineRule="auto"/>
+        <w:spacing w:after="0" w:before="0" w:line="240" w:lineRule="auto"/>
+        <w:rPr>
+          <w:rFonts w:ascii="Arial" w:cs="Arial" w:eastAsia="Arial" w:hAnsi="Arial"/>
+          <w:b w:val="1"/>
+          <w:sz w:val="20"/>
+          <w:szCs w:val="20"/>
+        </w:rPr>
+      </w:pPr>
+      <w:r>
+        <w:rPr>
+          <w:rtl w:val="0"/>
+        </w:rPr>
+      </w:r>
+    </w:p>
+    <w:p>
+      <w:pPr>
+        <w:spacing w:after="0" w:before="0" w:line="240" w:lineRule="auto"/>
+        <w:rPr>
+          <w:rFonts w:ascii="Arial" w:cs="Arial" w:eastAsia="Arial" w:hAnsi="Arial"/>
+          <w:b w:val="1"/>
+          <w:sz w:val="20"/>
+          <w:szCs w:val="20"/>
+        </w:rPr>
+      </w:pPr>
+      <w:r>
+        <w:rPr>
+          <w:rtl w:val="0"/>
+        </w:rPr>
+      </w:r>
+    </w:p>
+    <w:p>
+      <w:pPr>
+        <w:spacing w:after="0" w:before="0" w:line="240" w:lineRule="auto"/>
+        <w:rPr>
+          <w:rFonts w:ascii="Arial" w:cs="Arial" w:eastAsia="Arial" w:hAnsi="Arial"/>
+          <w:b w:val="1"/>
+          <w:sz w:val="20"/>
+          <w:szCs w:val="20"/>
+        </w:rPr>
+      </w:pPr>
+      <w:r>
+        <w:rPr>
+          <w:rtl w:val="0"/>
+        </w:rPr>
+      </w:r>
+    </w:p>
+    <w:p>
+      <w:pPr>
+        <w:spacing w:after="0" w:before="0" w:line="240" w:lineRule="auto"/>
+        <w:rPr>
+          <w:rFonts w:ascii="Arial" w:cs="Arial" w:eastAsia="Arial" w:hAnsi="Arial"/>
+          <w:b w:val="1"/>
+          <w:sz w:val="20"/>
+          <w:szCs w:val="20"/>
+        </w:rPr>
+      </w:pPr>
+      <w:r>
+        <w:rPr>
+          <w:rtl w:val="0"/>
+        </w:rPr>
+      </w:r>
+    </w:p>
+    <w:p>
+      <w:pPr>
+        <w:spacing w:after="0" w:before="0" w:line="240" w:lineRule="auto"/>
+        <w:rPr>
+          <w:rFonts w:ascii="Arial" w:cs="Arial" w:eastAsia="Arial" w:hAnsi="Arial"/>
+          <w:b w:val="1"/>
+          <w:sz w:val="20"/>
+          <w:szCs w:val="20"/>
+        </w:rPr>
+      </w:pPr>
+      <w:r>
+        <w:rPr>
+          <w:rtl w:val="0"/>
+        </w:rPr>
+      </w:r>
+    </w:p>
+    <w:p>
+      <w:pPr>
+        <w:spacing w:after="0" w:before="0" w:line="240" w:lineRule="auto"/>
         <w:jc w:val="center"/>
         <w:rPr>
           <w:rFonts w:ascii="Arial" w:cs="Arial" w:eastAsia="Arial" w:hAnsi="Arial"/>
@@ -3668,7 +3833,7 @@
     </w:p>
     <w:p>
       <w:pPr>
-        <w:spacing w:after="0" w:line="240" w:lineRule="auto"/>
+        <w:spacing w:after="0" w:before="0" w:line="240" w:lineRule="auto"/>
         <w:jc w:val="center"/>
         <w:rPr>
           <w:rFonts w:ascii="Arial" w:cs="Arial" w:eastAsia="Arial" w:hAnsi="Arial"/>
@@ -3690,7 +3855,7 @@
     </w:p>
     <w:p>
       <w:pPr>
-        <w:spacing w:after="0" w:line="240" w:lineRule="auto"/>
+        <w:spacing w:after="0" w:before="0" w:line="240" w:lineRule="auto"/>
         <w:jc w:val="center"/>
         <w:rPr>
           <w:rFonts w:ascii="Arial" w:cs="Arial" w:eastAsia="Arial" w:hAnsi="Arial"/>
@@ -3710,14 +3875,7 @@
         <w:tblStyle w:val="Table20"/>
         <w:tblW w:w="9345.0" w:type="dxa"/>
         <w:jc w:val="left"/>
-        <w:tblBorders>
-          <w:top w:color="000000" w:space="0" w:sz="4" w:val="single"/>
-          <w:left w:color="000000" w:space="0" w:sz="4" w:val="single"/>
-          <w:bottom w:color="000000" w:space="0" w:sz="4" w:val="single"/>
-          <w:right w:color="000000" w:space="0" w:sz="4" w:val="single"/>
-          <w:insideH w:color="000000" w:space="0" w:sz="4" w:val="single"/>
-          <w:insideV w:color="000000" w:space="0" w:sz="4" w:val="single"/>
-        </w:tblBorders>
+        <w:tblInd w:w="-108.0" w:type="dxa"/>
         <w:tblLayout w:type="fixed"/>
         <w:tblLook w:val="0400"/>
       </w:tblPr>
@@ -3735,9 +3893,17 @@
           <w:tblHeader w:val="0"/>
         </w:trPr>
         <w:tc>
-          <w:tcPr/>
-          <w:p>
-            <w:pPr>
+          <w:tcPr>
+            <w:tcBorders>
+              <w:top w:color="000000" w:space="0" w:sz="4" w:val="single"/>
+              <w:left w:color="000000" w:space="0" w:sz="4" w:val="single"/>
+              <w:bottom w:color="000000" w:space="0" w:sz="4" w:val="single"/>
+              <w:right w:color="000000" w:space="0" w:sz="4" w:val="single"/>
+            </w:tcBorders>
+          </w:tcPr>
+          <w:p>
+            <w:pPr>
+              <w:spacing w:after="200" w:before="0" w:lineRule="auto"/>
               <w:jc w:val="both"/>
               <w:rPr>
                 <w:rFonts w:ascii="Arial" w:cs="Arial" w:eastAsia="Arial" w:hAnsi="Arial"/>
@@ -3768,7 +3934,7 @@
     </w:tbl>
     <w:p>
       <w:pPr>
-        <w:spacing w:after="0" w:line="240" w:lineRule="auto"/>
+        <w:spacing w:after="0" w:before="0" w:line="240" w:lineRule="auto"/>
         <w:jc w:val="center"/>
         <w:rPr>
           <w:rFonts w:ascii="Arial" w:cs="Arial" w:eastAsia="Arial" w:hAnsi="Arial"/>
@@ -3785,7 +3951,7 @@
     </w:p>
     <w:p>
       <w:pPr>
-        <w:spacing w:after="0" w:line="240" w:lineRule="auto"/>
+        <w:spacing w:after="0" w:before="0" w:line="240" w:lineRule="auto"/>
         <w:jc w:val="center"/>
         <w:rPr>
           <w:rFonts w:ascii="Arial" w:cs="Arial" w:eastAsia="Arial" w:hAnsi="Arial"/>
@@ -3803,26 +3969,19 @@
     <w:tbl>
       <w:tblPr>
         <w:tblStyle w:val="Table21"/>
-        <w:tblW w:w="9435.0" w:type="dxa"/>
+        <w:tblW w:w="9434.0" w:type="dxa"/>
         <w:jc w:val="left"/>
-        <w:tblBorders>
-          <w:top w:color="000000" w:space="0" w:sz="4" w:val="single"/>
-          <w:left w:color="000000" w:space="0" w:sz="4" w:val="single"/>
-          <w:bottom w:color="000000" w:space="0" w:sz="4" w:val="single"/>
-          <w:right w:color="000000" w:space="0" w:sz="4" w:val="single"/>
-          <w:insideH w:color="000000" w:space="0" w:sz="4" w:val="single"/>
-          <w:insideV w:color="000000" w:space="0" w:sz="4" w:val="single"/>
-        </w:tblBorders>
+        <w:tblInd w:w="-108.0" w:type="dxa"/>
         <w:tblLayout w:type="fixed"/>
         <w:tblLook w:val="0400"/>
       </w:tblPr>
       <w:tblGrid>
         <w:gridCol w:w="3037"/>
-        <w:gridCol w:w="6398"/>
+        <w:gridCol w:w="6397"/>
         <w:tblGridChange w:id="0">
           <w:tblGrid>
             <w:gridCol w:w="3037"/>
-            <w:gridCol w:w="6398"/>
+            <w:gridCol w:w="6397"/>
           </w:tblGrid>
         </w:tblGridChange>
       </w:tblGrid>
@@ -3832,9 +3991,17 @@
           <w:tblHeader w:val="0"/>
         </w:trPr>
         <w:tc>
-          <w:tcPr/>
-          <w:p>
-            <w:pPr>
+          <w:tcPr>
+            <w:tcBorders>
+              <w:top w:color="000000" w:space="0" w:sz="4" w:val="single"/>
+              <w:left w:color="000000" w:space="0" w:sz="4" w:val="single"/>
+              <w:bottom w:color="000000" w:space="0" w:sz="4" w:val="single"/>
+              <w:right w:color="000000" w:space="0" w:sz="4" w:val="single"/>
+            </w:tcBorders>
+          </w:tcPr>
+          <w:p>
+            <w:pPr>
+              <w:spacing w:after="200" w:before="0" w:lineRule="auto"/>
               <w:rPr>
                 <w:rFonts w:ascii="Arial" w:cs="Arial" w:eastAsia="Arial" w:hAnsi="Arial"/>
                 <w:b w:val="1"/>
@@ -3855,9 +4022,17 @@
           </w:p>
         </w:tc>
         <w:tc>
-          <w:tcPr/>
-          <w:p>
-            <w:pPr>
+          <w:tcPr>
+            <w:tcBorders>
+              <w:top w:color="000000" w:space="0" w:sz="4" w:val="single"/>
+              <w:left w:color="000000" w:space="0" w:sz="4" w:val="single"/>
+              <w:bottom w:color="000000" w:space="0" w:sz="4" w:val="single"/>
+              <w:right w:color="000000" w:space="0" w:sz="4" w:val="single"/>
+            </w:tcBorders>
+          </w:tcPr>
+          <w:p>
+            <w:pPr>
+              <w:spacing w:after="200" w:before="0" w:lineRule="auto"/>
               <w:rPr>
                 <w:rFonts w:ascii="Arial" w:cs="Arial" w:eastAsia="Arial" w:hAnsi="Arial"/>
                 <w:b w:val="1"/>
@@ -3881,7 +4056,7 @@
     </w:tbl>
     <w:p>
       <w:pPr>
-        <w:spacing w:after="0" w:line="240" w:lineRule="auto"/>
+        <w:spacing w:after="0" w:before="0" w:line="240" w:lineRule="auto"/>
         <w:rPr>
           <w:rFonts w:ascii="Arial" w:cs="Arial" w:eastAsia="Arial" w:hAnsi="Arial"/>
           <w:sz w:val="20"/>
@@ -3897,25 +4072,18 @@
     <w:tbl>
       <w:tblPr>
         <w:tblStyle w:val="Table22"/>
-        <w:tblW w:w="9345.0" w:type="dxa"/>
+        <w:tblW w:w="9344.0" w:type="dxa"/>
         <w:jc w:val="left"/>
-        <w:tblBorders>
-          <w:top w:color="000000" w:space="0" w:sz="4" w:val="single"/>
-          <w:left w:color="000000" w:space="0" w:sz="4" w:val="single"/>
-          <w:bottom w:color="000000" w:space="0" w:sz="4" w:val="single"/>
-          <w:right w:color="000000" w:space="0" w:sz="4" w:val="single"/>
-          <w:insideH w:color="000000" w:space="0" w:sz="4" w:val="single"/>
-          <w:insideV w:color="000000" w:space="0" w:sz="4" w:val="single"/>
-        </w:tblBorders>
+        <w:tblInd w:w="-108.0" w:type="dxa"/>
         <w:tblLayout w:type="fixed"/>
         <w:tblLook w:val="0400"/>
       </w:tblPr>
       <w:tblGrid>
-        <w:gridCol w:w="3046"/>
+        <w:gridCol w:w="3045"/>
         <w:gridCol w:w="6299"/>
         <w:tblGridChange w:id="0">
           <w:tblGrid>
-            <w:gridCol w:w="3046"/>
+            <w:gridCol w:w="3045"/>
             <w:gridCol w:w="6299"/>
           </w:tblGrid>
         </w:tblGridChange>
@@ -3926,9 +4094,17 @@
           <w:tblHeader w:val="0"/>
         </w:trPr>
         <w:tc>
-          <w:tcPr/>
-          <w:p>
-            <w:pPr>
+          <w:tcPr>
+            <w:tcBorders>
+              <w:top w:color="000000" w:space="0" w:sz="4" w:val="single"/>
+              <w:left w:color="000000" w:space="0" w:sz="4" w:val="single"/>
+              <w:bottom w:color="000000" w:space="0" w:sz="4" w:val="single"/>
+              <w:right w:color="000000" w:space="0" w:sz="4" w:val="single"/>
+            </w:tcBorders>
+          </w:tcPr>
+          <w:p>
+            <w:pPr>
+              <w:spacing w:after="200" w:before="0" w:lineRule="auto"/>
               <w:rPr>
                 <w:rFonts w:ascii="Arial" w:cs="Arial" w:eastAsia="Arial" w:hAnsi="Arial"/>
                 <w:b w:val="1"/>
@@ -3949,9 +4125,17 @@
           </w:p>
         </w:tc>
         <w:tc>
-          <w:tcPr/>
-          <w:p>
-            <w:pPr>
+          <w:tcPr>
+            <w:tcBorders>
+              <w:top w:color="000000" w:space="0" w:sz="4" w:val="single"/>
+              <w:left w:color="000000" w:space="0" w:sz="4" w:val="single"/>
+              <w:bottom w:color="000000" w:space="0" w:sz="4" w:val="single"/>
+              <w:right w:color="000000" w:space="0" w:sz="4" w:val="single"/>
+            </w:tcBorders>
+          </w:tcPr>
+          <w:p>
+            <w:pPr>
+              <w:spacing w:after="200" w:before="0" w:lineRule="auto"/>
               <w:rPr>
                 <w:rFonts w:ascii="Arial" w:cs="Arial" w:eastAsia="Arial" w:hAnsi="Arial"/>
                 <w:sz w:val="20"/>
@@ -3972,9 +4156,17 @@
           <w:tblHeader w:val="0"/>
         </w:trPr>
         <w:tc>
-          <w:tcPr/>
-          <w:p>
-            <w:pPr>
+          <w:tcPr>
+            <w:tcBorders>
+              <w:top w:color="000000" w:space="0" w:sz="4" w:val="single"/>
+              <w:left w:color="000000" w:space="0" w:sz="4" w:val="single"/>
+              <w:bottom w:color="000000" w:space="0" w:sz="4" w:val="single"/>
+              <w:right w:color="000000" w:space="0" w:sz="4" w:val="single"/>
+            </w:tcBorders>
+          </w:tcPr>
+          <w:p>
+            <w:pPr>
+              <w:spacing w:after="200" w:before="0" w:lineRule="auto"/>
               <w:rPr>
                 <w:rFonts w:ascii="Arial" w:cs="Arial" w:eastAsia="Arial" w:hAnsi="Arial"/>
                 <w:sz w:val="20"/>
@@ -3993,9 +4185,17 @@
           </w:p>
         </w:tc>
         <w:tc>
-          <w:tcPr/>
-          <w:p>
-            <w:pPr>
+          <w:tcPr>
+            <w:tcBorders>
+              <w:top w:color="000000" w:space="0" w:sz="4" w:val="single"/>
+              <w:left w:color="000000" w:space="0" w:sz="4" w:val="single"/>
+              <w:bottom w:color="000000" w:space="0" w:sz="4" w:val="single"/>
+              <w:right w:color="000000" w:space="0" w:sz="4" w:val="single"/>
+            </w:tcBorders>
+          </w:tcPr>
+          <w:p>
+            <w:pPr>
+              <w:spacing w:after="200" w:before="0" w:lineRule="auto"/>
               <w:rPr>
                 <w:rFonts w:ascii="Arial" w:cs="Arial" w:eastAsia="Arial" w:hAnsi="Arial"/>
                 <w:sz w:val="20"/>
@@ -4013,7 +4213,7 @@
     </w:tbl>
     <w:p>
       <w:pPr>
-        <w:spacing w:after="0" w:line="240" w:lineRule="auto"/>
+        <w:spacing w:after="0" w:before="0" w:line="240" w:lineRule="auto"/>
         <w:rPr>
           <w:rFonts w:ascii="Arial" w:cs="Arial" w:eastAsia="Arial" w:hAnsi="Arial"/>
           <w:sz w:val="20"/>
@@ -4038,6 +4238,7 @@
     </w:p>
     <w:p>
       <w:pPr>
+        <w:spacing w:after="200" w:before="0" w:lineRule="auto"/>
         <w:ind w:left="-851" w:firstLine="0"/>
         <w:rPr>
           <w:rFonts w:ascii="Arial" w:cs="Arial" w:eastAsia="Arial" w:hAnsi="Arial"/>
@@ -4056,12 +4257,12 @@
       </w:r>
     </w:p>
     <w:sectPr>
-      <w:headerReference r:id="rId7" w:type="default"/>
-      <w:headerReference r:id="rId8" w:type="first"/>
-      <w:headerReference r:id="rId9" w:type="even"/>
-      <w:footerReference r:id="rId10" w:type="default"/>
-      <w:footerReference r:id="rId11" w:type="first"/>
-      <w:footerReference r:id="rId12" w:type="even"/>
+      <w:headerReference r:id="rId14" w:type="default"/>
+      <w:headerReference r:id="rId15" w:type="first"/>
+      <w:headerReference r:id="rId16" w:type="even"/>
+      <w:footerReference r:id="rId17" w:type="default"/>
+      <w:footerReference r:id="rId18" w:type="first"/>
+      <w:footerReference r:id="rId19" w:type="even"/>
       <w:pgSz w:h="16838" w:w="11906" w:orient="portrait"/>
       <w:pgMar w:bottom="1560" w:top="1985" w:left="1701" w:right="991" w:header="708" w:footer="708"/>
       <w:pgNumType w:start="1"/>
@@ -4076,15 +4277,7 @@
     <w:pPr>
       <w:keepNext w:val="0"/>
       <w:keepLines w:val="0"/>
-      <w:pageBreakBefore w:val="0"/>
       <w:widowControl w:val="1"/>
-      <w:pBdr>
-        <w:top w:space="0" w:sz="0" w:val="nil"/>
-        <w:left w:space="0" w:sz="0" w:val="nil"/>
-        <w:bottom w:space="0" w:sz="0" w:val="nil"/>
-        <w:right w:space="0" w:sz="0" w:val="nil"/>
-        <w:between w:space="0" w:sz="0" w:val="nil"/>
-      </w:pBdr>
       <w:shd w:fill="auto" w:val="clear"/>
       <w:tabs>
         <w:tab w:val="center" w:leader="none" w:pos="4252"/>
@@ -4122,15 +4315,7 @@
     <w:pPr>
       <w:keepNext w:val="0"/>
       <w:keepLines w:val="0"/>
-      <w:pageBreakBefore w:val="0"/>
       <w:widowControl w:val="1"/>
-      <w:pBdr>
-        <w:top w:space="0" w:sz="0" w:val="nil"/>
-        <w:left w:space="0" w:sz="0" w:val="nil"/>
-        <w:bottom w:space="0" w:sz="0" w:val="nil"/>
-        <w:right w:space="0" w:sz="0" w:val="nil"/>
-        <w:between w:space="0" w:sz="0" w:val="nil"/>
-      </w:pBdr>
       <w:shd w:fill="auto" w:val="clear"/>
       <w:tabs>
         <w:tab w:val="center" w:leader="none" w:pos="4252"/>
@@ -4168,15 +4353,7 @@
     <w:pPr>
       <w:keepNext w:val="0"/>
       <w:keepLines w:val="0"/>
-      <w:pageBreakBefore w:val="0"/>
       <w:widowControl w:val="1"/>
-      <w:pBdr>
-        <w:top w:space="0" w:sz="0" w:val="nil"/>
-        <w:left w:space="0" w:sz="0" w:val="nil"/>
-        <w:bottom w:space="0" w:sz="0" w:val="nil"/>
-        <w:right w:space="0" w:sz="0" w:val="nil"/>
-        <w:between w:space="0" w:sz="0" w:val="nil"/>
-      </w:pBdr>
       <w:shd w:fill="auto" w:val="clear"/>
       <w:tabs>
         <w:tab w:val="center" w:leader="none" w:pos="4252"/>
@@ -4214,61 +4391,7 @@
     <w:pPr>
       <w:keepNext w:val="0"/>
       <w:keepLines w:val="0"/>
-      <w:pageBreakBefore w:val="0"/>
       <w:widowControl w:val="1"/>
-      <w:pBdr>
-        <w:top w:space="0" w:sz="0" w:val="nil"/>
-        <w:left w:space="0" w:sz="0" w:val="nil"/>
-        <w:bottom w:space="0" w:sz="0" w:val="nil"/>
-        <w:right w:space="0" w:sz="0" w:val="nil"/>
-        <w:between w:space="0" w:sz="0" w:val="nil"/>
-      </w:pBdr>
-      <w:shd w:fill="auto" w:val="clear"/>
-      <w:tabs>
-        <w:tab w:val="center" w:leader="none" w:pos="4252"/>
-        <w:tab w:val="right" w:leader="none" w:pos="8504"/>
-      </w:tabs>
-      <w:spacing w:after="0" w:before="0" w:line="240" w:lineRule="auto"/>
-      <w:ind w:left="0" w:right="0" w:firstLine="0"/>
-      <w:jc w:val="left"/>
-      <w:rPr>
-        <w:rFonts w:ascii="Calibri" w:cs="Calibri" w:eastAsia="Calibri" w:hAnsi="Calibri"/>
-        <w:b w:val="0"/>
-        <w:i w:val="0"/>
-        <w:smallCaps w:val="0"/>
-        <w:strike w:val="0"/>
-        <w:color w:val="000000"/>
-        <w:sz w:val="22"/>
-        <w:szCs w:val="22"/>
-        <w:u w:val="none"/>
-        <w:shd w:fill="auto" w:val="clear"/>
-        <w:vertAlign w:val="baseline"/>
-      </w:rPr>
-    </w:pPr>
-    <w:r>
-      <w:rPr>
-        <w:rtl w:val="0"/>
-      </w:rPr>
-    </w:r>
-  </w:p>
-</w:hdr>
-</file>
-
-<file path=word/header2.xml><?xml version="1.0" encoding="utf-8"?>
-<w:hdr xmlns:mc="http://schemas.openxmlformats.org/markup-compatibility/2006" xmlns:o="urn:schemas-microsoft-com:office:office" xmlns:r="http://schemas.openxmlformats.org/officeDocument/2006/relationships" xmlns:m="http://schemas.openxmlformats.org/officeDocument/2006/math" xmlns:v="urn:schemas-microsoft-com:vml" xmlns:wp="http://schemas.openxmlformats.org/drawingml/2006/wordprocessingDrawing" xmlns:w10="urn:schemas-microsoft-com:office:word" xmlns:w="http://schemas.openxmlformats.org/wordprocessingml/2006/main" xmlns:wne="http://schemas.microsoft.com/office/word/2006/wordml" xmlns:sl="http://schemas.openxmlformats.org/schemaLibrary/2006/main" xmlns:a="http://schemas.openxmlformats.org/drawingml/2006/main" xmlns:pic="http://schemas.openxmlformats.org/drawingml/2006/picture" xmlns:c="http://schemas.openxmlformats.org/drawingml/2006/chart" xmlns:lc="http://schemas.openxmlformats.org/drawingml/2006/lockedCanvas" xmlns:dgm="http://schemas.openxmlformats.org/drawingml/2006/diagram" xmlns:wps="http://schemas.microsoft.com/office/word/2010/wordprocessingShape" xmlns:wpg="http://schemas.microsoft.com/office/word/2010/wordprocessingGroup" xmlns:w14="http://schemas.microsoft.com/office/word/2010/wordml" xmlns:w15="http://schemas.microsoft.com/office/word/2012/wordml" xmlns:w16="http://schemas.microsoft.com/office/word/2018/wordml" xmlns:w16cex="http://schemas.microsoft.com/office/word/2018/wordml/cex" xmlns:w16cid="http://schemas.microsoft.com/office/word/2016/wordml/cid" xmlns="http://schemas.microsoft.com/office/tasks/2019/documenttasks" xmlns:cr="http://schemas.microsoft.com/office/comments/2020/reactions">
-  <w:p>
-    <w:pPr>
-      <w:keepNext w:val="0"/>
-      <w:keepLines w:val="0"/>
-      <w:pageBreakBefore w:val="0"/>
-      <w:widowControl w:val="1"/>
-      <w:pBdr>
-        <w:top w:space="0" w:sz="0" w:val="nil"/>
-        <w:left w:space="0" w:sz="0" w:val="nil"/>
-        <w:bottom w:space="0" w:sz="0" w:val="nil"/>
-        <w:right w:space="0" w:sz="0" w:val="nil"/>
-        <w:between w:space="0" w:sz="0" w:val="nil"/>
-      </w:pBdr>
       <w:shd w:fill="auto" w:val="clear"/>
       <w:tabs>
         <w:tab w:val="center" w:leader="none" w:pos="4252"/>
@@ -4306,7 +4429,7 @@
           <wp:positionV relativeFrom="paragraph">
             <wp:posOffset>-449579</wp:posOffset>
           </wp:positionV>
-          <wp:extent cx="7568945" cy="10706400"/>
+          <wp:extent cx="7569200" cy="10706100"/>
           <wp:effectExtent b="0" l="0" r="0" t="0"/>
           <wp:wrapNone/>
           <wp:docPr id="1" name="image1.jpg"/>
@@ -4327,7 +4450,7 @@
                 <pic:spPr>
                   <a:xfrm>
                     <a:off x="0" y="0"/>
-                    <a:ext cx="7568945" cy="10706400"/>
+                    <a:ext cx="7569200" cy="10706100"/>
                   </a:xfrm>
                   <a:prstGeom prst="rect"/>
                   <a:ln/>
@@ -4342,21 +4465,13 @@
 </w:hdr>
 </file>
 
-<file path=word/header3.xml><?xml version="1.0" encoding="utf-8"?>
+<file path=word/header2.xml><?xml version="1.0" encoding="utf-8"?>
 <w:hdr xmlns:mc="http://schemas.openxmlformats.org/markup-compatibility/2006" xmlns:o="urn:schemas-microsoft-com:office:office" xmlns:r="http://schemas.openxmlformats.org/officeDocument/2006/relationships" xmlns:m="http://schemas.openxmlformats.org/officeDocument/2006/math" xmlns:v="urn:schemas-microsoft-com:vml" xmlns:wp="http://schemas.openxmlformats.org/drawingml/2006/wordprocessingDrawing" xmlns:w10="urn:schemas-microsoft-com:office:word" xmlns:w="http://schemas.openxmlformats.org/wordprocessingml/2006/main" xmlns:wne="http://schemas.microsoft.com/office/word/2006/wordml" xmlns:sl="http://schemas.openxmlformats.org/schemaLibrary/2006/main" xmlns:a="http://schemas.openxmlformats.org/drawingml/2006/main" xmlns:pic="http://schemas.openxmlformats.org/drawingml/2006/picture" xmlns:c="http://schemas.openxmlformats.org/drawingml/2006/chart" xmlns:lc="http://schemas.openxmlformats.org/drawingml/2006/lockedCanvas" xmlns:dgm="http://schemas.openxmlformats.org/drawingml/2006/diagram" xmlns:wps="http://schemas.microsoft.com/office/word/2010/wordprocessingShape" xmlns:wpg="http://schemas.microsoft.com/office/word/2010/wordprocessingGroup" xmlns:w14="http://schemas.microsoft.com/office/word/2010/wordml" xmlns:w15="http://schemas.microsoft.com/office/word/2012/wordml" xmlns:w16="http://schemas.microsoft.com/office/word/2018/wordml" xmlns:w16cex="http://schemas.microsoft.com/office/word/2018/wordml/cex" xmlns:w16cid="http://schemas.microsoft.com/office/word/2016/wordml/cid" xmlns="http://schemas.microsoft.com/office/tasks/2019/documenttasks" xmlns:cr="http://schemas.microsoft.com/office/comments/2020/reactions">
   <w:p>
     <w:pPr>
       <w:keepNext w:val="0"/>
       <w:keepLines w:val="0"/>
-      <w:pageBreakBefore w:val="0"/>
       <w:widowControl w:val="1"/>
-      <w:pBdr>
-        <w:top w:space="0" w:sz="0" w:val="nil"/>
-        <w:left w:space="0" w:sz="0" w:val="nil"/>
-        <w:bottom w:space="0" w:sz="0" w:val="nil"/>
-        <w:right w:space="0" w:sz="0" w:val="nil"/>
-        <w:between w:space="0" w:sz="0" w:val="nil"/>
-      </w:pBdr>
       <w:shd w:fill="auto" w:val="clear"/>
       <w:tabs>
         <w:tab w:val="center" w:leader="none" w:pos="4252"/>
@@ -4384,6 +4499,128 @@
         <w:rtl w:val="0"/>
       </w:rPr>
     </w:r>
+    <w:r>
+      <w:drawing>
+        <wp:anchor allowOverlap="1" behindDoc="1" distB="0" distT="0" distL="0" distR="0" hidden="0" layoutInCell="1" locked="0" relativeHeight="0" simplePos="0">
+          <wp:simplePos x="0" y="0"/>
+          <wp:positionH relativeFrom="column">
+            <wp:posOffset>-1069339</wp:posOffset>
+          </wp:positionH>
+          <wp:positionV relativeFrom="paragraph">
+            <wp:posOffset>-449579</wp:posOffset>
+          </wp:positionV>
+          <wp:extent cx="7569200" cy="10706100"/>
+          <wp:effectExtent b="0" l="0" r="0" t="0"/>
+          <wp:wrapNone/>
+          <wp:docPr id="2" name="image1.jpg"/>
+          <a:graphic>
+            <a:graphicData uri="http://schemas.openxmlformats.org/drawingml/2006/picture">
+              <pic:pic>
+                <pic:nvPicPr>
+                  <pic:cNvPr id="0" name="image1.jpg"/>
+                  <pic:cNvPicPr preferRelativeResize="0"/>
+                </pic:nvPicPr>
+                <pic:blipFill>
+                  <a:blip r:embed="rId1"/>
+                  <a:srcRect b="0" l="0" r="0" t="0"/>
+                  <a:stretch>
+                    <a:fillRect/>
+                  </a:stretch>
+                </pic:blipFill>
+                <pic:spPr>
+                  <a:xfrm>
+                    <a:off x="0" y="0"/>
+                    <a:ext cx="7569200" cy="10706100"/>
+                  </a:xfrm>
+                  <a:prstGeom prst="rect"/>
+                  <a:ln/>
+                </pic:spPr>
+              </pic:pic>
+            </a:graphicData>
+          </a:graphic>
+        </wp:anchor>
+      </w:drawing>
+    </w:r>
+  </w:p>
+</w:hdr>
+</file>
+
+<file path=word/header3.xml><?xml version="1.0" encoding="utf-8"?>
+<w:hdr xmlns:mc="http://schemas.openxmlformats.org/markup-compatibility/2006" xmlns:o="urn:schemas-microsoft-com:office:office" xmlns:r="http://schemas.openxmlformats.org/officeDocument/2006/relationships" xmlns:m="http://schemas.openxmlformats.org/officeDocument/2006/math" xmlns:v="urn:schemas-microsoft-com:vml" xmlns:wp="http://schemas.openxmlformats.org/drawingml/2006/wordprocessingDrawing" xmlns:w10="urn:schemas-microsoft-com:office:word" xmlns:w="http://schemas.openxmlformats.org/wordprocessingml/2006/main" xmlns:wne="http://schemas.microsoft.com/office/word/2006/wordml" xmlns:sl="http://schemas.openxmlformats.org/schemaLibrary/2006/main" xmlns:a="http://schemas.openxmlformats.org/drawingml/2006/main" xmlns:pic="http://schemas.openxmlformats.org/drawingml/2006/picture" xmlns:c="http://schemas.openxmlformats.org/drawingml/2006/chart" xmlns:lc="http://schemas.openxmlformats.org/drawingml/2006/lockedCanvas" xmlns:dgm="http://schemas.openxmlformats.org/drawingml/2006/diagram" xmlns:wps="http://schemas.microsoft.com/office/word/2010/wordprocessingShape" xmlns:wpg="http://schemas.microsoft.com/office/word/2010/wordprocessingGroup" xmlns:w14="http://schemas.microsoft.com/office/word/2010/wordml" xmlns:w15="http://schemas.microsoft.com/office/word/2012/wordml" xmlns:w16="http://schemas.microsoft.com/office/word/2018/wordml" xmlns:w16cex="http://schemas.microsoft.com/office/word/2018/wordml/cex" xmlns:w16cid="http://schemas.microsoft.com/office/word/2016/wordml/cid" xmlns="http://schemas.microsoft.com/office/tasks/2019/documenttasks" xmlns:cr="http://schemas.microsoft.com/office/comments/2020/reactions">
+  <w:p>
+    <w:pPr>
+      <w:keepNext w:val="0"/>
+      <w:keepLines w:val="0"/>
+      <w:widowControl w:val="1"/>
+      <w:shd w:fill="auto" w:val="clear"/>
+      <w:tabs>
+        <w:tab w:val="center" w:leader="none" w:pos="4252"/>
+        <w:tab w:val="right" w:leader="none" w:pos="8504"/>
+      </w:tabs>
+      <w:spacing w:after="0" w:before="0" w:line="240" w:lineRule="auto"/>
+      <w:ind w:left="0" w:right="0" w:firstLine="0"/>
+      <w:jc w:val="left"/>
+      <w:rPr>
+        <w:rFonts w:ascii="Calibri" w:cs="Calibri" w:eastAsia="Calibri" w:hAnsi="Calibri"/>
+        <w:b w:val="0"/>
+        <w:i w:val="0"/>
+        <w:smallCaps w:val="0"/>
+        <w:strike w:val="0"/>
+        <w:color w:val="000000"/>
+        <w:sz w:val="22"/>
+        <w:szCs w:val="22"/>
+        <w:u w:val="none"/>
+        <w:shd w:fill="auto" w:val="clear"/>
+        <w:vertAlign w:val="baseline"/>
+      </w:rPr>
+    </w:pPr>
+    <w:r>
+      <w:rPr>
+        <w:rtl w:val="0"/>
+      </w:rPr>
+    </w:r>
+    <w:r>
+      <w:drawing>
+        <wp:anchor allowOverlap="1" behindDoc="1" distB="0" distT="0" distL="0" distR="0" hidden="0" layoutInCell="1" locked="0" relativeHeight="0" simplePos="0">
+          <wp:simplePos x="0" y="0"/>
+          <wp:positionH relativeFrom="column">
+            <wp:posOffset>-1069339</wp:posOffset>
+          </wp:positionH>
+          <wp:positionV relativeFrom="paragraph">
+            <wp:posOffset>-449579</wp:posOffset>
+          </wp:positionV>
+          <wp:extent cx="7569200" cy="10706100"/>
+          <wp:effectExtent b="0" l="0" r="0" t="0"/>
+          <wp:wrapNone/>
+          <wp:docPr id="3" name="image1.jpg"/>
+          <a:graphic>
+            <a:graphicData uri="http://schemas.openxmlformats.org/drawingml/2006/picture">
+              <pic:pic>
+                <pic:nvPicPr>
+                  <pic:cNvPr id="0" name="image1.jpg"/>
+                  <pic:cNvPicPr preferRelativeResize="0"/>
+                </pic:nvPicPr>
+                <pic:blipFill>
+                  <a:blip r:embed="rId1"/>
+                  <a:srcRect b="0" l="0" r="0" t="0"/>
+                  <a:stretch>
+                    <a:fillRect/>
+                  </a:stretch>
+                </pic:blipFill>
+                <pic:spPr>
+                  <a:xfrm>
+                    <a:off x="0" y="0"/>
+                    <a:ext cx="7569200" cy="10706100"/>
+                  </a:xfrm>
+                  <a:prstGeom prst="rect"/>
+                  <a:ln/>
+                </pic:spPr>
+              </pic:pic>
+            </a:graphicData>
+          </a:graphic>
+        </wp:anchor>
+      </w:drawing>
+    </w:r>
   </w:p>
 </w:hdr>
 </file>
@@ -4393,6 +4630,119 @@
   <w:abstractNum w:abstractNumId="1">
     <w:lvl w:ilvl="0">
       <w:start w:val="1"/>
+      <w:numFmt w:val="bullet"/>
+      <w:lvlText w:val=""/>
+      <w:lvlJc w:val="left"/>
+      <w:pPr>
+        <w:ind w:left="720" w:hanging="360"/>
+      </w:pPr>
+      <w:rPr>
+        <w:rFonts w:ascii="Arial" w:cs="Arial" w:eastAsia="Arial" w:hAnsi="Arial"/>
+        <w:sz w:val="24"/>
+        <w:szCs w:val="24"/>
+        <w:u w:val="none"/>
+      </w:rPr>
+    </w:lvl>
+    <w:lvl w:ilvl="1">
+      <w:start w:val="1"/>
+      <w:numFmt w:val="bullet"/>
+      <w:lvlText w:val="○"/>
+      <w:lvlJc w:val="left"/>
+      <w:pPr>
+        <w:ind w:left="1440" w:hanging="360"/>
+      </w:pPr>
+      <w:rPr>
+        <w:u w:val="none"/>
+      </w:rPr>
+    </w:lvl>
+    <w:lvl w:ilvl="2">
+      <w:start w:val="1"/>
+      <w:numFmt w:val="bullet"/>
+      <w:lvlText w:val="■"/>
+      <w:lvlJc w:val="left"/>
+      <w:pPr>
+        <w:ind w:left="2160" w:hanging="360"/>
+      </w:pPr>
+      <w:rPr>
+        <w:u w:val="none"/>
+      </w:rPr>
+    </w:lvl>
+    <w:lvl w:ilvl="3">
+      <w:start w:val="1"/>
+      <w:numFmt w:val="bullet"/>
+      <w:lvlText w:val="●"/>
+      <w:lvlJc w:val="left"/>
+      <w:pPr>
+        <w:ind w:left="2880" w:hanging="360"/>
+      </w:pPr>
+      <w:rPr>
+        <w:u w:val="none"/>
+      </w:rPr>
+    </w:lvl>
+    <w:lvl w:ilvl="4">
+      <w:start w:val="1"/>
+      <w:numFmt w:val="bullet"/>
+      <w:lvlText w:val="○"/>
+      <w:lvlJc w:val="left"/>
+      <w:pPr>
+        <w:ind w:left="3600" w:hanging="360"/>
+      </w:pPr>
+      <w:rPr>
+        <w:u w:val="none"/>
+      </w:rPr>
+    </w:lvl>
+    <w:lvl w:ilvl="5">
+      <w:start w:val="1"/>
+      <w:numFmt w:val="bullet"/>
+      <w:lvlText w:val="■"/>
+      <w:lvlJc w:val="left"/>
+      <w:pPr>
+        <w:ind w:left="4320" w:hanging="360"/>
+      </w:pPr>
+      <w:rPr>
+        <w:u w:val="none"/>
+      </w:rPr>
+    </w:lvl>
+    <w:lvl w:ilvl="6">
+      <w:start w:val="1"/>
+      <w:numFmt w:val="bullet"/>
+      <w:lvlText w:val="●"/>
+      <w:lvlJc w:val="left"/>
+      <w:pPr>
+        <w:ind w:left="5040" w:hanging="360"/>
+      </w:pPr>
+      <w:rPr>
+        <w:u w:val="none"/>
+      </w:rPr>
+    </w:lvl>
+    <w:lvl w:ilvl="7">
+      <w:start w:val="1"/>
+      <w:numFmt w:val="bullet"/>
+      <w:lvlText w:val="○"/>
+      <w:lvlJc w:val="left"/>
+      <w:pPr>
+        <w:ind w:left="5760" w:hanging="360"/>
+      </w:pPr>
+      <w:rPr>
+        <w:u w:val="none"/>
+      </w:rPr>
+    </w:lvl>
+    <w:lvl w:ilvl="8">
+      <w:start w:val="1"/>
+      <w:numFmt w:val="bullet"/>
+      <w:lvlText w:val="■"/>
+      <w:lvlJc w:val="left"/>
+      <w:pPr>
+        <w:ind w:left="6480" w:hanging="360"/>
+      </w:pPr>
+      <w:rPr>
+        <w:u w:val="none"/>
+      </w:rPr>
+    </w:lvl>
+  </w:abstractNum>
+  <w:abstractNum w:abstractNumId="2">
+    <w:lvl w:ilvl="0">
+      <w:start w:val="1"/>
       <w:numFmt w:val="decimal"/>
       <w:lvlText w:val="%1."/>
       <w:lvlJc w:val="left"/>
@@ -4500,7 +4850,7 @@
       </w:rPr>
     </w:lvl>
   </w:abstractNum>
-  <w:abstractNum w:abstractNumId="2">
+  <w:abstractNum w:abstractNumId="3">
     <w:lvl w:ilvl="0">
       <w:start w:val="1"/>
       <w:numFmt w:val="bullet"/>
@@ -4509,7 +4859,9 @@
       <w:pPr>
         <w:ind w:left="720" w:hanging="360"/>
       </w:pPr>
-      <w:rPr/>
+      <w:rPr>
+        <w:rFonts w:ascii="Noto Sans Symbols" w:cs="Noto Sans Symbols" w:eastAsia="Noto Sans Symbols" w:hAnsi="Noto Sans Symbols"/>
+      </w:rPr>
     </w:lvl>
     <w:lvl w:ilvl="1">
       <w:start w:val="1"/>
@@ -4592,7 +4944,7 @@
       <w:rPr/>
     </w:lvl>
   </w:abstractNum>
-  <w:abstractNum w:abstractNumId="3">
+  <w:abstractNum w:abstractNumId="4">
     <w:lvl w:ilvl="0">
       <w:start w:val="1"/>
       <w:numFmt w:val="decimal"/>
@@ -4702,7 +5054,7 @@
       </w:rPr>
     </w:lvl>
   </w:abstractNum>
-  <w:abstractNum w:abstractNumId="4">
+  <w:abstractNum w:abstractNumId="5">
     <w:lvl w:ilvl="0">
       <w:start w:val="1"/>
       <w:numFmt w:val="decimal"/>
@@ -4812,7 +5164,7 @@
       </w:rPr>
     </w:lvl>
   </w:abstractNum>
-  <w:abstractNum w:abstractNumId="5">
+  <w:abstractNum w:abstractNumId="6">
     <w:lvl w:ilvl="0">
       <w:start w:val="1"/>
       <w:numFmt w:val="decimal"/>
@@ -4937,6 +5289,9 @@
   <w:num w:numId="5">
     <w:abstractNumId w:val="5"/>
   </w:num>
+  <w:num w:numId="6">
+    <w:abstractNumId w:val="6"/>
+  </w:num>
 </w:numbering>
 </file>
 
@@ -4971,7 +5326,7 @@
       <w:keepNext w:val="1"/>
       <w:keepLines w:val="1"/>
       <w:pageBreakBefore w:val="0"/>
-      <w:spacing w:after="120" w:before="480" w:lineRule="auto"/>
+      <w:spacing w:after="120" w:before="480" w:line="240" w:lineRule="auto"/>
     </w:pPr>
     <w:rPr>
       <w:b w:val="1"/>
@@ -4987,7 +5342,7 @@
       <w:keepNext w:val="1"/>
       <w:keepLines w:val="1"/>
       <w:pageBreakBefore w:val="0"/>
-      <w:spacing w:after="80" w:before="360" w:lineRule="auto"/>
+      <w:spacing w:after="80" w:before="360" w:line="240" w:lineRule="auto"/>
     </w:pPr>
     <w:rPr>
       <w:b w:val="1"/>
@@ -5003,7 +5358,7 @@
       <w:keepNext w:val="1"/>
       <w:keepLines w:val="1"/>
       <w:pageBreakBefore w:val="0"/>
-      <w:spacing w:after="80" w:before="280" w:lineRule="auto"/>
+      <w:spacing w:after="80" w:before="280" w:line="240" w:lineRule="auto"/>
     </w:pPr>
     <w:rPr>
       <w:b w:val="1"/>
@@ -5019,7 +5374,7 @@
       <w:keepNext w:val="1"/>
       <w:keepLines w:val="1"/>
       <w:pageBreakBefore w:val="0"/>
-      <w:spacing w:after="40" w:before="240" w:lineRule="auto"/>
+      <w:spacing w:after="40" w:before="240" w:line="240" w:lineRule="auto"/>
     </w:pPr>
     <w:rPr>
       <w:b w:val="1"/>
@@ -5035,7 +5390,7 @@
       <w:keepNext w:val="1"/>
       <w:keepLines w:val="1"/>
       <w:pageBreakBefore w:val="0"/>
-      <w:spacing w:after="40" w:before="220" w:lineRule="auto"/>
+      <w:spacing w:after="40" w:before="220" w:line="240" w:lineRule="auto"/>
     </w:pPr>
     <w:rPr>
       <w:b w:val="1"/>
@@ -5051,7 +5406,7 @@
       <w:keepNext w:val="1"/>
       <w:keepLines w:val="1"/>
       <w:pageBreakBefore w:val="0"/>
-      <w:spacing w:after="40" w:before="200" w:lineRule="auto"/>
+      <w:spacing w:after="40" w:before="200" w:line="240" w:lineRule="auto"/>
     </w:pPr>
     <w:rPr>
       <w:b w:val="1"/>
@@ -5067,7 +5422,7 @@
       <w:keepNext w:val="1"/>
       <w:keepLines w:val="1"/>
       <w:pageBreakBefore w:val="0"/>
-      <w:spacing w:after="120" w:before="480" w:lineRule="auto"/>
+      <w:spacing w:after="120" w:before="480" w:line="240" w:lineRule="auto"/>
     </w:pPr>
     <w:rPr>
       <w:b w:val="1"/>
@@ -5083,7 +5438,7 @@
       <w:keepNext w:val="1"/>
       <w:keepLines w:val="1"/>
       <w:pageBreakBefore w:val="0"/>
-      <w:spacing w:after="80" w:before="360" w:lineRule="auto"/>
+      <w:spacing w:after="80" w:before="360" w:line="240" w:lineRule="auto"/>
     </w:pPr>
     <w:rPr>
       <w:rFonts w:ascii="Georgia" w:cs="Georgia" w:eastAsia="Georgia" w:hAnsi="Georgia"/>
@@ -5100,9 +5455,9 @@
       <w:tblStyleColBandSize w:val="1"/>
       <w:tblCellMar>
         <w:top w:w="0.0" w:type="dxa"/>
-        <w:left w:w="115.0" w:type="dxa"/>
+        <w:left w:w="108.0" w:type="dxa"/>
         <w:bottom w:w="0.0" w:type="dxa"/>
-        <w:right w:w="115.0" w:type="dxa"/>
+        <w:right w:w="108.0" w:type="dxa"/>
       </w:tblCellMar>
     </w:tblPr>
   </w:style>
@@ -5113,9 +5468,9 @@
       <w:tblStyleColBandSize w:val="1"/>
       <w:tblCellMar>
         <w:top w:w="0.0" w:type="dxa"/>
-        <w:left w:w="115.0" w:type="dxa"/>
+        <w:left w:w="108.0" w:type="dxa"/>
         <w:bottom w:w="0.0" w:type="dxa"/>
-        <w:right w:w="115.0" w:type="dxa"/>
+        <w:right w:w="108.0" w:type="dxa"/>
       </w:tblCellMar>
     </w:tblPr>
   </w:style>
@@ -5126,9 +5481,9 @@
       <w:tblStyleColBandSize w:val="1"/>
       <w:tblCellMar>
         <w:top w:w="0.0" w:type="dxa"/>
-        <w:left w:w="115.0" w:type="dxa"/>
+        <w:left w:w="108.0" w:type="dxa"/>
         <w:bottom w:w="0.0" w:type="dxa"/>
-        <w:right w:w="115.0" w:type="dxa"/>
+        <w:right w:w="108.0" w:type="dxa"/>
       </w:tblCellMar>
     </w:tblPr>
   </w:style>
@@ -5139,9 +5494,9 @@
       <w:tblStyleColBandSize w:val="1"/>
       <w:tblCellMar>
         <w:top w:w="0.0" w:type="dxa"/>
-        <w:left w:w="115.0" w:type="dxa"/>
+        <w:left w:w="108.0" w:type="dxa"/>
         <w:bottom w:w="0.0" w:type="dxa"/>
-        <w:right w:w="115.0" w:type="dxa"/>
+        <w:right w:w="108.0" w:type="dxa"/>
       </w:tblCellMar>
     </w:tblPr>
   </w:style>
@@ -5152,9 +5507,9 @@
       <w:tblStyleColBandSize w:val="1"/>
       <w:tblCellMar>
         <w:top w:w="0.0" w:type="dxa"/>
-        <w:left w:w="115.0" w:type="dxa"/>
+        <w:left w:w="108.0" w:type="dxa"/>
         <w:bottom w:w="0.0" w:type="dxa"/>
-        <w:right w:w="115.0" w:type="dxa"/>
+        <w:right w:w="108.0" w:type="dxa"/>
       </w:tblCellMar>
     </w:tblPr>
   </w:style>
@@ -5165,9 +5520,9 @@
       <w:tblStyleColBandSize w:val="1"/>
       <w:tblCellMar>
         <w:top w:w="0.0" w:type="dxa"/>
-        <w:left w:w="115.0" w:type="dxa"/>
+        <w:left w:w="108.0" w:type="dxa"/>
         <w:bottom w:w="0.0" w:type="dxa"/>
-        <w:right w:w="115.0" w:type="dxa"/>
+        <w:right w:w="108.0" w:type="dxa"/>
       </w:tblCellMar>
     </w:tblPr>
   </w:style>
@@ -5177,10 +5532,10 @@
       <w:tblStyleRowBandSize w:val="1"/>
       <w:tblStyleColBandSize w:val="1"/>
       <w:tblCellMar>
-        <w:top w:w="0.0" w:type="dxa"/>
-        <w:left w:w="115.0" w:type="dxa"/>
-        <w:bottom w:w="0.0" w:type="dxa"/>
-        <w:right w:w="115.0" w:type="dxa"/>
+        <w:top w:w="100.0" w:type="dxa"/>
+        <w:left w:w="100.0" w:type="dxa"/>
+        <w:bottom w:w="100.0" w:type="dxa"/>
+        <w:right w:w="100.0" w:type="dxa"/>
       </w:tblCellMar>
     </w:tblPr>
   </w:style>
@@ -5191,9 +5546,9 @@
       <w:tblStyleColBandSize w:val="1"/>
       <w:tblCellMar>
         <w:top w:w="0.0" w:type="dxa"/>
-        <w:left w:w="115.0" w:type="dxa"/>
+        <w:left w:w="108.0" w:type="dxa"/>
         <w:bottom w:w="0.0" w:type="dxa"/>
-        <w:right w:w="115.0" w:type="dxa"/>
+        <w:right w:w="108.0" w:type="dxa"/>
       </w:tblCellMar>
     </w:tblPr>
   </w:style>
@@ -5204,9 +5559,9 @@
       <w:tblStyleColBandSize w:val="1"/>
       <w:tblCellMar>
         <w:top w:w="0.0" w:type="dxa"/>
-        <w:left w:w="115.0" w:type="dxa"/>
+        <w:left w:w="108.0" w:type="dxa"/>
         <w:bottom w:w="0.0" w:type="dxa"/>
-        <w:right w:w="115.0" w:type="dxa"/>
+        <w:right w:w="108.0" w:type="dxa"/>
       </w:tblCellMar>
     </w:tblPr>
   </w:style>
@@ -5217,9 +5572,9 @@
       <w:tblStyleColBandSize w:val="1"/>
       <w:tblCellMar>
         <w:top w:w="0.0" w:type="dxa"/>
-        <w:left w:w="115.0" w:type="dxa"/>
+        <w:left w:w="108.0" w:type="dxa"/>
         <w:bottom w:w="0.0" w:type="dxa"/>
-        <w:right w:w="115.0" w:type="dxa"/>
+        <w:right w:w="108.0" w:type="dxa"/>
       </w:tblCellMar>
     </w:tblPr>
   </w:style>
@@ -5230,9 +5585,9 @@
       <w:tblStyleColBandSize w:val="1"/>
       <w:tblCellMar>
         <w:top w:w="0.0" w:type="dxa"/>
-        <w:left w:w="115.0" w:type="dxa"/>
+        <w:left w:w="108.0" w:type="dxa"/>
         <w:bottom w:w="0.0" w:type="dxa"/>
-        <w:right w:w="115.0" w:type="dxa"/>
+        <w:right w:w="108.0" w:type="dxa"/>
       </w:tblCellMar>
     </w:tblPr>
   </w:style>
@@ -5243,9 +5598,9 @@
       <w:tblStyleColBandSize w:val="1"/>
       <w:tblCellMar>
         <w:top w:w="0.0" w:type="dxa"/>
-        <w:left w:w="115.0" w:type="dxa"/>
+        <w:left w:w="108.0" w:type="dxa"/>
         <w:bottom w:w="0.0" w:type="dxa"/>
-        <w:right w:w="115.0" w:type="dxa"/>
+        <w:right w:w="108.0" w:type="dxa"/>
       </w:tblCellMar>
     </w:tblPr>
   </w:style>
@@ -5256,9 +5611,9 @@
       <w:tblStyleColBandSize w:val="1"/>
       <w:tblCellMar>
         <w:top w:w="0.0" w:type="dxa"/>
-        <w:left w:w="115.0" w:type="dxa"/>
+        <w:left w:w="108.0" w:type="dxa"/>
         <w:bottom w:w="0.0" w:type="dxa"/>
-        <w:right w:w="115.0" w:type="dxa"/>
+        <w:right w:w="108.0" w:type="dxa"/>
       </w:tblCellMar>
     </w:tblPr>
   </w:style>
@@ -5269,9 +5624,9 @@
       <w:tblStyleColBandSize w:val="1"/>
       <w:tblCellMar>
         <w:top w:w="0.0" w:type="dxa"/>
-        <w:left w:w="115.0" w:type="dxa"/>
+        <w:left w:w="108.0" w:type="dxa"/>
         <w:bottom w:w="0.0" w:type="dxa"/>
-        <w:right w:w="115.0" w:type="dxa"/>
+        <w:right w:w="108.0" w:type="dxa"/>
       </w:tblCellMar>
     </w:tblPr>
   </w:style>
@@ -5282,9 +5637,9 @@
       <w:tblStyleColBandSize w:val="1"/>
       <w:tblCellMar>
         <w:top w:w="0.0" w:type="dxa"/>
-        <w:left w:w="115.0" w:type="dxa"/>
+        <w:left w:w="108.0" w:type="dxa"/>
         <w:bottom w:w="0.0" w:type="dxa"/>
-        <w:right w:w="115.0" w:type="dxa"/>
+        <w:right w:w="108.0" w:type="dxa"/>
       </w:tblCellMar>
     </w:tblPr>
   </w:style>
@@ -5295,9 +5650,9 @@
       <w:tblStyleColBandSize w:val="1"/>
       <w:tblCellMar>
         <w:top w:w="0.0" w:type="dxa"/>
-        <w:left w:w="115.0" w:type="dxa"/>
+        <w:left w:w="108.0" w:type="dxa"/>
         <w:bottom w:w="0.0" w:type="dxa"/>
-        <w:right w:w="115.0" w:type="dxa"/>
+        <w:right w:w="108.0" w:type="dxa"/>
       </w:tblCellMar>
     </w:tblPr>
   </w:style>
@@ -5308,9 +5663,9 @@
       <w:tblStyleColBandSize w:val="1"/>
       <w:tblCellMar>
         <w:top w:w="0.0" w:type="dxa"/>
-        <w:left w:w="115.0" w:type="dxa"/>
+        <w:left w:w="108.0" w:type="dxa"/>
         <w:bottom w:w="0.0" w:type="dxa"/>
-        <w:right w:w="115.0" w:type="dxa"/>
+        <w:right w:w="108.0" w:type="dxa"/>
       </w:tblCellMar>
     </w:tblPr>
   </w:style>
@@ -5321,9 +5676,9 @@
       <w:tblStyleColBandSize w:val="1"/>
       <w:tblCellMar>
         <w:top w:w="0.0" w:type="dxa"/>
-        <w:left w:w="115.0" w:type="dxa"/>
+        <w:left w:w="108.0" w:type="dxa"/>
         <w:bottom w:w="0.0" w:type="dxa"/>
-        <w:right w:w="115.0" w:type="dxa"/>
+        <w:right w:w="108.0" w:type="dxa"/>
       </w:tblCellMar>
     </w:tblPr>
   </w:style>
@@ -5334,9 +5689,9 @@
       <w:tblStyleColBandSize w:val="1"/>
       <w:tblCellMar>
         <w:top w:w="0.0" w:type="dxa"/>
-        <w:left w:w="115.0" w:type="dxa"/>
+        <w:left w:w="108.0" w:type="dxa"/>
         <w:bottom w:w="0.0" w:type="dxa"/>
-        <w:right w:w="115.0" w:type="dxa"/>
+        <w:right w:w="108.0" w:type="dxa"/>
       </w:tblCellMar>
     </w:tblPr>
   </w:style>
@@ -5347,9 +5702,9 @@
       <w:tblStyleColBandSize w:val="1"/>
       <w:tblCellMar>
         <w:top w:w="0.0" w:type="dxa"/>
-        <w:left w:w="115.0" w:type="dxa"/>
+        <w:left w:w="108.0" w:type="dxa"/>
         <w:bottom w:w="0.0" w:type="dxa"/>
-        <w:right w:w="115.0" w:type="dxa"/>
+        <w:right w:w="108.0" w:type="dxa"/>
       </w:tblCellMar>
     </w:tblPr>
   </w:style>
@@ -5360,9 +5715,9 @@
       <w:tblStyleColBandSize w:val="1"/>
       <w:tblCellMar>
         <w:top w:w="0.0" w:type="dxa"/>
-        <w:left w:w="115.0" w:type="dxa"/>
+        <w:left w:w="108.0" w:type="dxa"/>
         <w:bottom w:w="0.0" w:type="dxa"/>
-        <w:right w:w="115.0" w:type="dxa"/>
+        <w:right w:w="108.0" w:type="dxa"/>
       </w:tblCellMar>
     </w:tblPr>
   </w:style>
@@ -5373,9 +5728,9 @@
       <w:tblStyleColBandSize w:val="1"/>
       <w:tblCellMar>
         <w:top w:w="0.0" w:type="dxa"/>
-        <w:left w:w="115.0" w:type="dxa"/>
+        <w:left w:w="108.0" w:type="dxa"/>
         <w:bottom w:w="0.0" w:type="dxa"/>
-        <w:right w:w="115.0" w:type="dxa"/>
+        <w:right w:w="108.0" w:type="dxa"/>
       </w:tblCellMar>
     </w:tblPr>
   </w:style>

</xml_diff>

<commit_message>
Update Projeto de Extensão - COM Empresa - Projeto12.docx
</commit_message>
<xml_diff>
--- a/documentos/Projeto de Extensão - COM Empresa - Projeto12.docx
+++ b/documentos/Projeto de Extensão - COM Empresa - Projeto12.docx
@@ -1595,24 +1595,14 @@
             <w:r>
               <w:rPr>
                 <w:rFonts w:ascii="Arial" w:cs="Arial" w:eastAsia="Arial" w:hAnsi="Arial"/>
-                <w:color w:val="434343"/>
-                <w:sz w:val="20"/>
-                <w:szCs w:val="20"/>
-                <w:rtl w:val="0"/>
-              </w:rPr>
-              <w:t xml:space="preserve">Desenvolvemos um dashboard interativo para casas inteligentes (smart homes), capaz de monitorar o consumo de energia em tempo real e calcular gastos, auxiliando os usuários na redução de desperdícios. Além disso, implementamos um sistema de gamificação para incentivar práticas sustentáveis, transformando a economia de energia em uma experiência engajadora.</w:t>
-            </w:r>
-          </w:p>
-          <w:p>
-            <w:pPr>
-              <w:spacing w:after="0" w:before="0" w:line="240" w:lineRule="auto"/>
-              <w:rPr>
-                <w:rFonts w:ascii="Arial" w:cs="Arial" w:eastAsia="Arial" w:hAnsi="Arial"/>
-                <w:color w:val="434343"/>
-                <w:sz w:val="20"/>
-                <w:szCs w:val="20"/>
-              </w:rPr>
-            </w:pPr>
+                <w:color w:val="f8faff"/>
+                <w:sz w:val="24"/>
+                <w:szCs w:val="24"/>
+                <w:shd w:fill="292a2d" w:val="clear"/>
+                <w:rtl w:val="0"/>
+              </w:rPr>
+              <w:t xml:space="preserve">Desenvolvemos uma aplicação web interativa para casas inteligentes (smart homes), capaz de monitorar o consumo de energia em tempo real e calcular gastos, auxiliando os usuários na redução de desperdícios. A plataforma foi desenvolvida utilizando React para a interface e integrações com APIs de dispositivos IoT. Além disso, implementamos um sistema de gamificação para incentivar práticas sustentáveis, transformando a economia de energia em uma experiência engajadora acessível via navegador.</w:t>
+            </w:r>
             <w:r>
               <w:rPr>
                 <w:rtl w:val="0"/>
@@ -2550,24 +2540,21 @@
           </w:tcPr>
           <w:p>
             <w:pPr>
-              <w:spacing w:after="0" w:before="0" w:line="240" w:lineRule="auto"/>
-              <w:jc w:val="both"/>
               <w:rPr>
                 <w:rFonts w:ascii="Arial" w:cs="Arial" w:eastAsia="Arial" w:hAnsi="Arial"/>
                 <w:color w:val="000000"/>
-                <w:sz w:val="20"/>
-                <w:szCs w:val="20"/>
-              </w:rPr>
-            </w:pPr>
-            <w:r>
-              <w:rPr>
-                <w:rFonts w:ascii="Arial" w:cs="Arial" w:eastAsia="Arial" w:hAnsi="Arial"/>
-                <w:color w:val="525252"/>
-                <w:sz w:val="20"/>
-                <w:szCs w:val="20"/>
-                <w:rtl w:val="0"/>
-              </w:rPr>
-              <w:t xml:space="preserve">O projeto EcoBoard tem como objetivo proporcionar uma solução acessível e eficaz para a redução do consumo de energia elétrica em residências comuns localizadas em uma Smart City. A proposta consiste na criação de um dashboard desenvolvido em C# com Windows Forms, voltado para moradores de baixa renda. O sistema permitirá o monitoramento mensal do consumo energético, definição de metas e uso de gamificação com ranking de usuários. Ao adotar práticas sustentáveis e atingir metas de economia, os usuários acumulam pontos que poderão ser trocados por benefícios reais. A iniciativa busca promover a conscientização energética, reduzir gastos mensais e melhorar a qualidade de vida dos participantes. </w:t>
+                <w:sz w:val="18"/>
+                <w:szCs w:val="18"/>
+              </w:rPr>
+            </w:pPr>
+            <w:r>
+              <w:rPr>
+                <w:rFonts w:ascii="Arial" w:cs="Arial" w:eastAsia="Arial" w:hAnsi="Arial"/>
+                <w:sz w:val="20"/>
+                <w:szCs w:val="20"/>
+                <w:rtl w:val="0"/>
+              </w:rPr>
+              <w:t xml:space="preserve">O projeto EcoBoard tem como objetivo proporcionar uma solução acessível e eficaz para a redução do consumo de energia elétrica em residências comuns localizadas em uma Smart City. A proposta consiste na criação de um dashboard web desenvolvido com React, voltado para moradores de baixa renda. O sistema permitirá o monitoramento mensal do consumo energético, definição de metas e uso de gamificação com ranking de usuários. Ao adotar práticas sustentáveis e atingir metas de economia, os usuários acumulam pontos que poderão ser trocados por benefícios reais. A iniciativa busca promover a conscientização energética, reduzir gastos mensais e melhorar a qualidade de vida dos participantes.</w:t>
             </w:r>
             <w:r>
               <w:rPr>
@@ -3024,23 +3011,22 @@
           <w:p>
             <w:pPr>
               <w:spacing w:after="240" w:before="240" w:line="240" w:lineRule="auto"/>
+              <w:ind w:left="0" w:firstLine="0"/>
               <w:jc w:val="both"/>
               <w:rPr>
                 <w:rFonts w:ascii="Arial" w:cs="Arial" w:eastAsia="Arial" w:hAnsi="Arial"/>
-                <w:color w:val="525252"/>
-                <w:sz w:val="20"/>
-                <w:szCs w:val="20"/>
-              </w:rPr>
-            </w:pPr>
-            <w:r>
-              <w:rPr>
-                <w:rFonts w:ascii="Arial" w:cs="Arial" w:eastAsia="Arial" w:hAnsi="Arial"/>
-                <w:color w:val="525252"/>
-                <w:sz w:val="20"/>
-                <w:szCs w:val="20"/>
-                <w:rtl w:val="0"/>
-              </w:rPr>
-              <w:t xml:space="preserve">A metodologia do projeto se baseia no desenvolvimento de um aplicativo de desktop utilizando a linguagem C# e o framework Windows Forms. A ferramenta será projetada para:</w:t>
+                <w:sz w:val="20"/>
+                <w:szCs w:val="20"/>
+              </w:rPr>
+            </w:pPr>
+            <w:r>
+              <w:rPr>
+                <w:rFonts w:ascii="Arial" w:cs="Arial" w:eastAsia="Arial" w:hAnsi="Arial"/>
+                <w:sz w:val="20"/>
+                <w:szCs w:val="20"/>
+                <w:rtl w:val="0"/>
+              </w:rPr>
+              <w:t xml:space="preserve">A metodologia do projeto se baseia no desenvolvimento de um dashboard web interativo utilizando a biblioteca React. A ferramenta será projetada para:</w:t>
             </w:r>
           </w:p>
           <w:p>
@@ -3049,19 +3035,19 @@
                 <w:ilvl w:val="0"/>
                 <w:numId w:val="6"/>
               </w:numPr>
-              <w:spacing w:after="0" w:before="240" w:line="240" w:lineRule="auto"/>
+              <w:spacing w:after="0" w:afterAutospacing="0" w:before="240" w:line="240" w:lineRule="auto"/>
               <w:ind w:left="720" w:hanging="360"/>
-              <w:rPr>
-                <w:rFonts w:ascii="Arial" w:cs="Arial" w:eastAsia="Arial" w:hAnsi="Arial"/>
-                <w:color w:val="525252"/>
-                <w:sz w:val="20"/>
-                <w:szCs w:val="20"/>
-              </w:rPr>
-            </w:pPr>
-            <w:r>
-              <w:rPr>
-                <w:rFonts w:ascii="Arial" w:cs="Arial" w:eastAsia="Arial" w:hAnsi="Arial"/>
-                <w:color w:val="525252"/>
+              <w:jc w:val="both"/>
+              <w:rPr>
+                <w:rFonts w:ascii="Arial" w:cs="Arial" w:eastAsia="Arial" w:hAnsi="Arial"/>
+                <w:sz w:val="20"/>
+                <w:szCs w:val="20"/>
+                <w:u w:val="none"/>
+              </w:rPr>
+            </w:pPr>
+            <w:r>
+              <w:rPr>
+                <w:rFonts w:ascii="Arial" w:cs="Arial" w:eastAsia="Arial" w:hAnsi="Arial"/>
                 <w:sz w:val="20"/>
                 <w:szCs w:val="20"/>
                 <w:rtl w:val="0"/>
@@ -3075,19 +3061,19 @@
                 <w:ilvl w:val="0"/>
                 <w:numId w:val="6"/>
               </w:numPr>
-              <w:spacing w:after="0" w:before="0" w:line="240" w:lineRule="auto"/>
+              <w:spacing w:after="0" w:afterAutospacing="0" w:before="0" w:beforeAutospacing="0" w:line="240" w:lineRule="auto"/>
               <w:ind w:left="720" w:hanging="360"/>
-              <w:rPr>
-                <w:rFonts w:ascii="Arial" w:cs="Arial" w:eastAsia="Arial" w:hAnsi="Arial"/>
-                <w:color w:val="525252"/>
-                <w:sz w:val="20"/>
-                <w:szCs w:val="20"/>
-              </w:rPr>
-            </w:pPr>
-            <w:r>
-              <w:rPr>
-                <w:rFonts w:ascii="Arial" w:cs="Arial" w:eastAsia="Arial" w:hAnsi="Arial"/>
-                <w:color w:val="525252"/>
+              <w:jc w:val="both"/>
+              <w:rPr>
+                <w:rFonts w:ascii="Arial" w:cs="Arial" w:eastAsia="Arial" w:hAnsi="Arial"/>
+                <w:sz w:val="20"/>
+                <w:szCs w:val="20"/>
+                <w:u w:val="none"/>
+              </w:rPr>
+            </w:pPr>
+            <w:r>
+              <w:rPr>
+                <w:rFonts w:ascii="Arial" w:cs="Arial" w:eastAsia="Arial" w:hAnsi="Arial"/>
                 <w:sz w:val="20"/>
                 <w:szCs w:val="20"/>
                 <w:rtl w:val="0"/>
@@ -3101,19 +3087,19 @@
                 <w:ilvl w:val="0"/>
                 <w:numId w:val="6"/>
               </w:numPr>
-              <w:spacing w:after="0" w:before="0" w:line="240" w:lineRule="auto"/>
+              <w:spacing w:after="0" w:afterAutospacing="0" w:before="0" w:beforeAutospacing="0" w:line="240" w:lineRule="auto"/>
               <w:ind w:left="720" w:hanging="360"/>
-              <w:rPr>
-                <w:rFonts w:ascii="Arial" w:cs="Arial" w:eastAsia="Arial" w:hAnsi="Arial"/>
-                <w:color w:val="525252"/>
-                <w:sz w:val="20"/>
-                <w:szCs w:val="20"/>
-              </w:rPr>
-            </w:pPr>
-            <w:r>
-              <w:rPr>
-                <w:rFonts w:ascii="Arial" w:cs="Arial" w:eastAsia="Arial" w:hAnsi="Arial"/>
-                <w:color w:val="525252"/>
+              <w:jc w:val="both"/>
+              <w:rPr>
+                <w:rFonts w:ascii="Arial" w:cs="Arial" w:eastAsia="Arial" w:hAnsi="Arial"/>
+                <w:sz w:val="20"/>
+                <w:szCs w:val="20"/>
+                <w:u w:val="none"/>
+              </w:rPr>
+            </w:pPr>
+            <w:r>
+              <w:rPr>
+                <w:rFonts w:ascii="Arial" w:cs="Arial" w:eastAsia="Arial" w:hAnsi="Arial"/>
                 <w:sz w:val="20"/>
                 <w:szCs w:val="20"/>
                 <w:rtl w:val="0"/>
@@ -3127,19 +3113,19 @@
                 <w:ilvl w:val="0"/>
                 <w:numId w:val="6"/>
               </w:numPr>
-              <w:spacing w:after="0" w:before="0" w:line="240" w:lineRule="auto"/>
+              <w:spacing w:after="0" w:afterAutospacing="0" w:before="0" w:beforeAutospacing="0" w:line="240" w:lineRule="auto"/>
               <w:ind w:left="720" w:hanging="360"/>
-              <w:rPr>
-                <w:rFonts w:ascii="Arial" w:cs="Arial" w:eastAsia="Arial" w:hAnsi="Arial"/>
-                <w:color w:val="525252"/>
-                <w:sz w:val="20"/>
-                <w:szCs w:val="20"/>
-              </w:rPr>
-            </w:pPr>
-            <w:r>
-              <w:rPr>
-                <w:rFonts w:ascii="Arial" w:cs="Arial" w:eastAsia="Arial" w:hAnsi="Arial"/>
-                <w:color w:val="525252"/>
+              <w:jc w:val="both"/>
+              <w:rPr>
+                <w:rFonts w:ascii="Arial" w:cs="Arial" w:eastAsia="Arial" w:hAnsi="Arial"/>
+                <w:sz w:val="20"/>
+                <w:szCs w:val="20"/>
+                <w:u w:val="none"/>
+              </w:rPr>
+            </w:pPr>
+            <w:r>
+              <w:rPr>
+                <w:rFonts w:ascii="Arial" w:cs="Arial" w:eastAsia="Arial" w:hAnsi="Arial"/>
                 <w:sz w:val="20"/>
                 <w:szCs w:val="20"/>
                 <w:rtl w:val="0"/>
@@ -3153,37 +3139,28 @@
                 <w:ilvl w:val="0"/>
                 <w:numId w:val="6"/>
               </w:numPr>
-              <w:spacing w:after="240" w:before="0" w:line="240" w:lineRule="auto"/>
+              <w:spacing w:after="240" w:before="0" w:beforeAutospacing="0" w:line="240" w:lineRule="auto"/>
               <w:ind w:left="720" w:hanging="360"/>
-              <w:rPr>
-                <w:rFonts w:ascii="Arial" w:cs="Arial" w:eastAsia="Arial" w:hAnsi="Arial"/>
-                <w:color w:val="525252"/>
-                <w:sz w:val="20"/>
-                <w:szCs w:val="20"/>
-              </w:rPr>
-            </w:pPr>
-            <w:r>
-              <w:rPr>
-                <w:rFonts w:ascii="Arial" w:cs="Arial" w:eastAsia="Arial" w:hAnsi="Arial"/>
-                <w:color w:val="525252"/>
+              <w:jc w:val="both"/>
+              <w:rPr>
+                <w:rFonts w:ascii="Arial" w:cs="Arial" w:eastAsia="Arial" w:hAnsi="Arial"/>
+                <w:sz w:val="20"/>
+                <w:szCs w:val="20"/>
+                <w:u w:val="none"/>
+              </w:rPr>
+            </w:pPr>
+            <w:r>
+              <w:rPr>
+                <w:rFonts w:ascii="Arial" w:cs="Arial" w:eastAsia="Arial" w:hAnsi="Arial"/>
                 <w:sz w:val="20"/>
                 <w:szCs w:val="20"/>
                 <w:rtl w:val="0"/>
               </w:rPr>
               <w:t xml:space="preserve">Integrar futuras parcerias com estabelecimentos para oferecer trocas por descontos.</w:t>
               <w:br w:type="textWrapping"/>
-            </w:r>
-          </w:p>
-          <w:p>
-            <w:pPr>
-              <w:spacing w:after="240" w:before="240" w:line="240" w:lineRule="auto"/>
-              <w:jc w:val="both"/>
-              <w:rPr>
-                <w:rFonts w:ascii="Arial" w:cs="Arial" w:eastAsia="Arial" w:hAnsi="Arial"/>
-                <w:sz w:val="20"/>
-                <w:szCs w:val="20"/>
-              </w:rPr>
-            </w:pPr>
+              <w:br w:type="textWrapping"/>
+              <w:t xml:space="preserve">As atividades do projeto serão inicialmente simuladas em ambiente acadêmico, com testes de interface, fluxo de uso e viabilidade técnica. A implementação prática ocorrerá em etapas futuras, considerando a complexidade da integração com dispositivos de medição reais e sistemas de automação residencial.</w:t>
+            </w:r>
             <w:r>
               <w:rPr>
                 <w:rFonts w:ascii="Arial" w:cs="Arial" w:eastAsia="Arial" w:hAnsi="Arial"/>
@@ -3192,7 +3169,7 @@
                 <w:szCs w:val="20"/>
                 <w:rtl w:val="0"/>
               </w:rPr>
-              <w:t xml:space="preserve">As atividades do projeto serão inicialmente simuladas em ambiente acadêmico, com testes de interface, fluxo de uso e viabilidade técnica. A implementação prática ocorrerá em etapas futuras, considerando a complexidade da integração com dispositivos de medição reais e sistemas de automação residencial. </w:t>
+              <w:t xml:space="preserve"> </w:t>
             </w:r>
             <w:r>
               <w:rPr>
@@ -3545,27 +3522,26 @@
           </w:tcPr>
           <w:p>
             <w:pPr>
-              <w:tabs>
-                <w:tab w:val="left" w:leader="none" w:pos="360"/>
-              </w:tabs>
-              <w:spacing w:after="240" w:before="240" w:line="240" w:lineRule="auto"/>
-              <w:jc w:val="both"/>
               <w:rPr>
                 <w:rFonts w:ascii="Arial" w:cs="Arial" w:eastAsia="Arial" w:hAnsi="Arial"/>
                 <w:color w:val="525252"/>
-                <w:sz w:val="20"/>
-                <w:szCs w:val="20"/>
-              </w:rPr>
-            </w:pPr>
-            <w:r>
-              <w:rPr>
-                <w:rFonts w:ascii="Arial" w:cs="Arial" w:eastAsia="Arial" w:hAnsi="Arial"/>
-                <w:color w:val="525252"/>
-                <w:sz w:val="20"/>
-                <w:szCs w:val="20"/>
-                <w:rtl w:val="0"/>
-              </w:rPr>
-              <w:t xml:space="preserve">Mesmo sendo uma proposta ainda em fase de desenvolvimento, o projeto EcoBoard já demonstra cumprir seus objetivos fundamentais ao apresentar uma solução funcional e realista para o controle e a redução do consumo energético em residências. As funcionalidades desenvolvidas foram planejadas com foco na simplicidade, eficácia e engajamento do usuário, respeitando as limitações técnicas e sociais do público-alvo. Durante o desenvolvimento do projeto, a equipe obteve avanços significativos no domínio da linguagem C# e na construção de interfaces com Windows Forms, além de ter ampliado sua compreensão sobre os desafios técnicos e sociais envolvidos em projetos voltados à sustentabilidade. A experiência também reforçou a importância da colaboração em equipe e da sensibilidade social no desenvolvimento de soluções tecnológicas. Para o futuro, a equipe pretende aprimorar o aplicativo com novas funcionalidades e buscar parcerias com empresas e instituições interessadas em soluções de monitoramento e educação energética, ampliando o impacto social do projeto e tornando-o aplicável em contextos reais.</w:t>
+                <w:sz w:val="18"/>
+                <w:szCs w:val="18"/>
+              </w:rPr>
+            </w:pPr>
+            <w:r>
+              <w:rPr>
+                <w:rFonts w:ascii="Arial" w:cs="Arial" w:eastAsia="Arial" w:hAnsi="Arial"/>
+                <w:sz w:val="20"/>
+                <w:szCs w:val="20"/>
+                <w:rtl w:val="0"/>
+              </w:rPr>
+              <w:t xml:space="preserve">Mesmo sendo uma proposta ainda em fase de desenvolvimento, o projeto EcoBoard já demonstra cumprir seus objetivos fundamentais ao apresentar uma solução funcional e realista para o controle e a redução do consumo energético em residências. As funcionalidades desenvolvidas foram planejadas com foco na simplicidade, eficácia e engajamento do usuário, respeitando as limitações técnicas e sociais do público-alvo. Durante o desenvolvimento do projeto, a equipe obteve avanços significativos no domínio do framework React e na construção de interfaces web interativas, além de ter ampliado sua compreensão sobre os desafios técnicos e sociais envolvidos em projetos voltados à sustentabilidade. A experiência também reforçou a importância da colaboração em equipe e da sensibilidade social no desenvolvimento de soluções tecnológicas. Para o futuro, a equipe pretende aprimorar o dashboard com novas funcionalidades e buscar parcerias com empresas e instituições interessadas em soluções de monitoramento e educação energética, ampliando o impacto social do projeto e tornando-o aplicável em contextos reais.</w:t>
+            </w:r>
+            <w:r>
+              <w:rPr>
+                <w:rtl w:val="0"/>
+              </w:rPr>
             </w:r>
           </w:p>
         </w:tc>

</xml_diff>